<commit_message>
Aggiunto nuovo tema sul progetto e continuazione documentazione
</commit_message>
<xml_diff>
--- a/Documentazione progetto/Tecnologie_progetto.docx
+++ b/Documentazione progetto/Tecnologie_progetto.docx
@@ -1,6 +1,6 @@
 
 <file path=word/document.xml><?xml version="1.0" encoding="utf-8"?>
-<w:document xmlns:wpc="http://schemas.microsoft.com/office/word/2010/wordprocessingCanvas" xmlns:mc="http://schemas.openxmlformats.org/markup-compatibility/2006" xmlns:o="urn:schemas-microsoft-com:office:office" xmlns:r="http://schemas.openxmlformats.org/officeDocument/2006/relationships" xmlns:m="http://schemas.openxmlformats.org/officeDocument/2006/math" xmlns:v="urn:schemas-microsoft-com:vml" xmlns:wp14="http://schemas.microsoft.com/office/word/2010/wordprocessingDrawing" xmlns:wp="http://schemas.openxmlformats.org/drawingml/2006/wordprocessingDrawing" xmlns:w10="urn:schemas-microsoft-com:office:word" xmlns:w="http://schemas.openxmlformats.org/wordprocessingml/2006/main" xmlns:w14="http://schemas.microsoft.com/office/word/2010/wordml" xmlns:w15="http://schemas.microsoft.com/office/word/2012/wordml" xmlns:wpg="http://schemas.microsoft.com/office/word/2010/wordprocessingGroup" xmlns:wpi="http://schemas.microsoft.com/office/word/2010/wordprocessingInk" xmlns:wne="http://schemas.microsoft.com/office/word/2006/wordml" xmlns:wps="http://schemas.microsoft.com/office/word/2010/wordprocessingShape" mc:Ignorable="w14 w15 wp14">
+<w:document xmlns:wpc="http://schemas.microsoft.com/office/word/2010/wordprocessingCanvas" xmlns:cx="http://schemas.microsoft.com/office/drawing/2014/chartex" xmlns:cx1="http://schemas.microsoft.com/office/drawing/2015/9/8/chartex" xmlns:cx2="http://schemas.microsoft.com/office/drawing/2015/10/21/chartex" xmlns:cx3="http://schemas.microsoft.com/office/drawing/2016/5/9/chartex" xmlns:cx4="http://schemas.microsoft.com/office/drawing/2016/5/10/chartex" xmlns:cx5="http://schemas.microsoft.com/office/drawing/2016/5/11/chartex" xmlns:cx6="http://schemas.microsoft.com/office/drawing/2016/5/12/chartex" xmlns:cx7="http://schemas.microsoft.com/office/drawing/2016/5/13/chartex" xmlns:cx8="http://schemas.microsoft.com/office/drawing/2016/5/14/chartex" xmlns:mc="http://schemas.openxmlformats.org/markup-compatibility/2006" xmlns:aink="http://schemas.microsoft.com/office/drawing/2016/ink" xmlns:am3d="http://schemas.microsoft.com/office/drawing/2017/model3d" xmlns:o="urn:schemas-microsoft-com:office:office" xmlns:oel="http://schemas.microsoft.com/office/2019/extlst" xmlns:r="http://schemas.openxmlformats.org/officeDocument/2006/relationships" xmlns:m="http://schemas.openxmlformats.org/officeDocument/2006/math" xmlns:v="urn:schemas-microsoft-com:vml" xmlns:wp14="http://schemas.microsoft.com/office/word/2010/wordprocessingDrawing" xmlns:wp="http://schemas.openxmlformats.org/drawingml/2006/wordprocessingDrawing" xmlns:w10="urn:schemas-microsoft-com:office:word" xmlns:w="http://schemas.openxmlformats.org/wordprocessingml/2006/main" xmlns:w14="http://schemas.microsoft.com/office/word/2010/wordml" xmlns:w15="http://schemas.microsoft.com/office/word/2012/wordml" xmlns:w16cex="http://schemas.microsoft.com/office/word/2018/wordml/cex" xmlns:w16cid="http://schemas.microsoft.com/office/word/2016/wordml/cid" xmlns:w16="http://schemas.microsoft.com/office/word/2018/wordml" xmlns:w16sdtdh="http://schemas.microsoft.com/office/word/2020/wordml/sdtdatahash" xmlns:w16se="http://schemas.microsoft.com/office/word/2015/wordml/symex" xmlns:wpg="http://schemas.microsoft.com/office/word/2010/wordprocessingGroup" xmlns:wpi="http://schemas.microsoft.com/office/word/2010/wordprocessingInk" xmlns:wne="http://schemas.microsoft.com/office/word/2006/wordml" xmlns:wps="http://schemas.microsoft.com/office/word/2010/wordprocessingShape" mc:Ignorable="w14 w15 w16se w16cid w16 w16cex w16sdtdh wp14">
   <w:body>
     <w:p>
       <w:pPr>
@@ -36,7 +36,7 @@
           <w:sz w:val="28"/>
           <w:szCs w:val="28"/>
         </w:rPr>
-        <w:t xml:space="preserve">Un’ applicazione WEB per le previsione del </w:t>
+        <w:t>Un’ applicazione WEB per le prevision</w:t>
       </w:r>
       <w:r>
         <w:rPr>
@@ -45,7 +45,7 @@
           <w:sz w:val="28"/>
           <w:szCs w:val="28"/>
         </w:rPr>
-        <w:t>tempo</w:t>
+        <w:t>i</w:t>
       </w:r>
       <w:r>
         <w:rPr>
@@ -54,6 +54,24 @@
           <w:sz w:val="28"/>
           <w:szCs w:val="28"/>
         </w:rPr>
+        <w:t xml:space="preserve"> del </w:t>
+      </w:r>
+      <w:r>
+        <w:rPr>
+          <w:b/>
+          <w:bCs/>
+          <w:sz w:val="28"/>
+          <w:szCs w:val="28"/>
+        </w:rPr>
+        <w:t>tempo</w:t>
+      </w:r>
+      <w:r>
+        <w:rPr>
+          <w:b/>
+          <w:bCs/>
+          <w:sz w:val="28"/>
+          <w:szCs w:val="28"/>
+        </w:rPr>
         <w:br/>
       </w:r>
       <w:r>
@@ -74,6 +92,15 @@
         </w:rPr>
         <w:t>ecnologie del progetto</w:t>
       </w:r>
+      <w:r>
+        <w:rPr>
+          <w:bCs/>
+          <w:i/>
+          <w:sz w:val="24"/>
+          <w:szCs w:val="28"/>
+        </w:rPr>
+        <w:t xml:space="preserve"> e stato del lavoro al 30/05/2022</w:t>
+      </w:r>
     </w:p>
     <w:p>
       <w:pPr>
@@ -114,7 +141,7 @@
         <w:t xml:space="preserve">si cercherà di </w:t>
       </w:r>
       <w:r>
-        <w:t xml:space="preserve">introdurre i caratteri, gli scopi fondamentali, </w:t>
+        <w:t xml:space="preserve">introdurre gli scopi fondamentali, </w:t>
       </w:r>
       <w:r>
         <w:t>analizzare</w:t>
@@ -156,11 +183,36 @@
         <w:br/>
       </w:r>
       <w:r>
-        <w:t xml:space="preserve">Il progetto nasce dalla necessità di studiare e realizzare un software attraverso il </w:t>
-      </w:r>
-      <w:proofErr w:type="spellStart"/>
-      <w:r>
-        <w:t>framework</w:t>
+        <w:t xml:space="preserve">Il progetto nasce dalla necessità di studiare e realizzare un software attraverso il framework </w:t>
+      </w:r>
+      <w:proofErr w:type="spellStart"/>
+      <w:r>
+        <w:t>Angular</w:t>
+      </w:r>
+      <w:proofErr w:type="spellEnd"/>
+      <w:r>
+        <w:t xml:space="preserve">, al quale si agganciano diverse </w:t>
+      </w:r>
+      <w:r>
+        <w:t>“</w:t>
+      </w:r>
+      <w:r>
+        <w:t>tecnologie</w:t>
+      </w:r>
+      <w:r>
+        <w:t xml:space="preserve">” per la realizzazione del software: </w:t>
+      </w:r>
+      <w:proofErr w:type="spellStart"/>
+      <w:r>
+        <w:t>TypeScript</w:t>
+      </w:r>
+      <w:proofErr w:type="spellEnd"/>
+      <w:r>
+        <w:t xml:space="preserve">, Node.js, SASS e </w:t>
+      </w:r>
+      <w:proofErr w:type="spellStart"/>
+      <w:r>
+        <w:t>Angular</w:t>
       </w:r>
       <w:proofErr w:type="spellEnd"/>
       <w:r>
@@ -168,17 +220,11 @@
       </w:r>
       <w:proofErr w:type="spellStart"/>
       <w:r>
-        <w:t>Angular</w:t>
-      </w:r>
-      <w:proofErr w:type="spellEnd"/>
-      <w:r>
-        <w:t xml:space="preserve">, al quale si agganciano diverse tecnologie, tutte differenti fra loro e operanti, da sole, in ambiti diversi: Node.js, </w:t>
-      </w:r>
-      <w:r>
-        <w:t>TypeScript</w:t>
-      </w:r>
-      <w:r>
-        <w:t>, JavaScript e SASS.</w:t>
+        <w:t>Material</w:t>
+      </w:r>
+      <w:proofErr w:type="spellEnd"/>
+      <w:r>
+        <w:t>.</w:t>
       </w:r>
     </w:p>
     <w:p>
@@ -242,15 +288,7 @@
         <w:t xml:space="preserve"> basa su JavaScript, del quale si può considerare</w:t>
       </w:r>
       <w:r>
-        <w:t xml:space="preserve"> un’estensione. JavaScript è nato nel 1995 come linguaggio di </w:t>
-      </w:r>
-      <w:proofErr w:type="spellStart"/>
-      <w:r>
-        <w:t>scripting</w:t>
-      </w:r>
-      <w:proofErr w:type="spellEnd"/>
-      <w:r>
-        <w:t xml:space="preserve"> per </w:t>
+        <w:t xml:space="preserve"> un’estensione. JavaScript è nato nel 1995 come linguaggio di scripting per </w:t>
       </w:r>
       <w:r>
         <w:t xml:space="preserve">la creazione di siti WEB dinamici: per questo motivo il suo utilizzo doveva essere possibile sia a informatici che non, pertanto il livello di astrazione è molto più alto rispetto a linguaggi quali Java o C#. Nel corso del tempo JavaScript si è esteso sempre di più </w:t>
@@ -262,7 +300,19 @@
         <w:t>ampi</w:t>
       </w:r>
       <w:r>
-        <w:t xml:space="preserve"> di una semplice pagina HTML, fino ad essere impiegato persino nelle applicazione desktop, portando a dei problemi </w:t>
+        <w:t xml:space="preserve"> di semplic</w:t>
+      </w:r>
+      <w:r>
+        <w:t>i</w:t>
+      </w:r>
+      <w:r>
+        <w:t xml:space="preserve"> pagin</w:t>
+      </w:r>
+      <w:r>
+        <w:t>e</w:t>
+      </w:r>
+      <w:r>
+        <w:t xml:space="preserve"> HTML, fino ad essere impiegato persino nelle applicazione desktop, portando a dei problemi </w:t>
       </w:r>
       <w:r>
         <w:t xml:space="preserve">importanti </w:t>
@@ -295,14 +345,26 @@
         <w:t xml:space="preserve">tipizzazione </w:t>
       </w:r>
       <w:r>
-        <w:t xml:space="preserve">è dinamica, andando a portare a degli errori </w:t>
-      </w:r>
-      <w:r>
-        <w:t>nelle operazioni con quest’ultime.</w:t>
+        <w:t>è dinamica</w:t>
+      </w:r>
+      <w:r>
+        <w:t>.</w:t>
       </w:r>
       <w:r>
         <w:br/>
-        <w:t>TypeScript è nato proprio per ovviare a questi problemi, andando ad introdurre diverse funzionalità aggiuntive:</w:t>
+        <w:t>TypeScript è nato proprio per ovviare a quest</w:t>
+      </w:r>
+      <w:r>
+        <w:t>o</w:t>
+      </w:r>
+      <w:r>
+        <w:t xml:space="preserve"> problem</w:t>
+      </w:r>
+      <w:r>
+        <w:t>a fondamentale</w:t>
+      </w:r>
+      <w:r>
+        <w:t>, andando ad introdurre diverse funzionalità aggiuntive:</w:t>
       </w:r>
       <w:r>
         <w:t xml:space="preserve"> la più importante è il </w:t>
@@ -332,9 +394,15 @@
         <w:rPr>
           <w:i/>
         </w:rPr>
-        <w:t>type-checking</w:t>
-      </w:r>
-      <w:proofErr w:type="spellEnd"/>
+        <w:t>type</w:t>
+      </w:r>
+      <w:proofErr w:type="spellEnd"/>
+      <w:r>
+        <w:rPr>
+          <w:i/>
+        </w:rPr>
+        <w:t>-checking</w:t>
+      </w:r>
       <w:r>
         <w:t>), che permette di verificare la correttezza del codice dal punto di vista sintatt</w:t>
       </w:r>
@@ -373,7 +441,6 @@
         </w:rPr>
       </w:pPr>
       <w:proofErr w:type="spellStart"/>
-      <w:proofErr w:type="gramStart"/>
       <w:r>
         <w:rPr>
           <w:rFonts w:ascii="Consolas" w:hAnsi="Consolas"/>
@@ -382,7 +449,6 @@
         <w:t>string</w:t>
       </w:r>
       <w:proofErr w:type="spellEnd"/>
-      <w:proofErr w:type="gramEnd"/>
       <w:r>
         <w:t>, che rappresenta una stringa</w:t>
       </w:r>
@@ -403,7 +469,6 @@
         </w:rPr>
       </w:pPr>
       <w:proofErr w:type="spellStart"/>
-      <w:proofErr w:type="gramStart"/>
       <w:r>
         <w:rPr>
           <w:rFonts w:ascii="Consolas" w:hAnsi="Consolas"/>
@@ -412,15 +477,11 @@
         <w:t>number</w:t>
       </w:r>
       <w:proofErr w:type="spellEnd"/>
-      <w:proofErr w:type="gramEnd"/>
       <w:r>
         <w:t xml:space="preserve">, che rappresenta </w:t>
       </w:r>
       <w:r>
-        <w:t>un qualunque numero</w:t>
-      </w:r>
-      <w:r>
-        <w:t>;</w:t>
+        <w:t>un qualunque numero;</w:t>
       </w:r>
     </w:p>
     <w:p>
@@ -436,7 +497,6 @@
         </w:rPr>
       </w:pPr>
       <w:proofErr w:type="spellStart"/>
-      <w:proofErr w:type="gramStart"/>
       <w:r>
         <w:rPr>
           <w:rFonts w:ascii="Consolas" w:hAnsi="Consolas"/>
@@ -445,15 +505,11 @@
         <w:t>boolean</w:t>
       </w:r>
       <w:proofErr w:type="spellEnd"/>
-      <w:proofErr w:type="gramEnd"/>
       <w:r>
         <w:t xml:space="preserve">, che rappresenta </w:t>
       </w:r>
       <w:r>
-        <w:t xml:space="preserve">un </w:t>
-      </w:r>
-      <w:r>
-        <w:t>valore booleano.</w:t>
+        <w:t>un valore booleano.</w:t>
       </w:r>
     </w:p>
     <w:p>
@@ -495,7 +551,6 @@
           <w:bCs/>
           <w:sz w:val="24"/>
           <w:szCs w:val="24"/>
-          <w:lang w:val="en-GB"/>
         </w:rPr>
       </w:pPr>
       <w:r>
@@ -513,7 +568,6 @@
           <w:bCs/>
           <w:sz w:val="24"/>
           <w:szCs w:val="24"/>
-          <w:lang w:val="en-GB"/>
         </w:rPr>
         <w:br w:type="page"/>
       </w:r>
@@ -525,16 +579,14 @@
           <w:bCs/>
           <w:sz w:val="24"/>
           <w:szCs w:val="24"/>
-          <w:lang w:val="en-GB"/>
-        </w:rPr>
-      </w:pPr>
-      <w:r>
-        <w:rPr>
-          <w:b/>
-          <w:bCs/>
-          <w:sz w:val="24"/>
-          <w:szCs w:val="24"/>
-          <w:lang w:val="en-GB"/>
+        </w:rPr>
+      </w:pPr>
+      <w:r>
+        <w:rPr>
+          <w:b/>
+          <w:bCs/>
+          <w:sz w:val="24"/>
+          <w:szCs w:val="24"/>
         </w:rPr>
         <w:lastRenderedPageBreak/>
         <w:t xml:space="preserve">Node.js </w:t>
@@ -553,23 +605,7 @@
       </w:r>
       <w:proofErr w:type="spellEnd"/>
       <w:r>
-        <w:t xml:space="preserve"> </w:t>
-      </w:r>
-      <w:proofErr w:type="spellStart"/>
-      <w:r>
-        <w:t>system</w:t>
-      </w:r>
-      <w:proofErr w:type="spellEnd"/>
-      <w:r>
-        <w:t xml:space="preserve"> open source multipiattaforma OOP per l’esecuzione di codice JavaScript, costruita sul motore V8 di Google </w:t>
-      </w:r>
-      <w:proofErr w:type="spellStart"/>
-      <w:r>
-        <w:t>Chrome</w:t>
-      </w:r>
-      <w:proofErr w:type="spellEnd"/>
-      <w:r>
-        <w:t>.</w:t>
+        <w:t xml:space="preserve"> system open source multipiattaforma OOP per l’esecuzione di codice JavaScript, costruita sul motore V8 di Google Chrome.</w:t>
       </w:r>
       <w:r>
         <w:br/>
@@ -587,7 +623,15 @@
         <w:t>, utile innanzitutto per la programmazione lato server delle pagine WEB, ma successivamen</w:t>
       </w:r>
       <w:r>
-        <w:t>te estesosi ad molti progetti in altri ambiti</w:t>
+        <w:t xml:space="preserve">te estesosi </w:t>
+      </w:r>
+      <w:proofErr w:type="gramStart"/>
+      <w:r>
+        <w:t>ad</w:t>
+      </w:r>
+      <w:proofErr w:type="gramEnd"/>
+      <w:r>
+        <w:t xml:space="preserve"> molti progetti in altri ambiti</w:t>
       </w:r>
       <w:r>
         <w:t>.</w:t>
@@ -650,12 +694,7 @@
         <w:t xml:space="preserve">) è un gestore di pacchetti </w:t>
       </w:r>
       <w:r>
-        <w:t>per Node.js. Nel progetto deve essere</w:t>
-      </w:r>
-      <w:bookmarkStart w:id="0" w:name="_GoBack"/>
-      <w:bookmarkEnd w:id="0"/>
-      <w:r>
-        <w:t xml:space="preserve"> utilizzato per ottenere le varie librerie necessarie allo svolgimento del progetto.</w:t>
+        <w:t>per Node.js. Nel progetto deve essere utilizzato per ottenere le varie librerie necessarie allo svolgimento del progetto.</w:t>
       </w:r>
     </w:p>
     <w:p>
@@ -710,7 +749,6 @@
         </w:rPr>
       </w:pPr>
       <w:proofErr w:type="spellStart"/>
-      <w:proofErr w:type="gramStart"/>
       <w:r>
         <w:rPr>
           <w:rFonts w:ascii="Consolas" w:hAnsi="Consolas"/>
@@ -722,7 +760,6 @@
         <w:t>npm</w:t>
       </w:r>
       <w:proofErr w:type="spellEnd"/>
-      <w:proofErr w:type="gramEnd"/>
       <w:r>
         <w:rPr>
           <w:rFonts w:ascii="Consolas" w:hAnsi="Consolas"/>
@@ -787,7 +824,6 @@
         </w:rPr>
       </w:pPr>
       <w:proofErr w:type="spellStart"/>
-      <w:proofErr w:type="gramStart"/>
       <w:r>
         <w:rPr>
           <w:rFonts w:ascii="Consolas" w:hAnsi="Consolas"/>
@@ -799,7 +835,6 @@
         <w:t>tsc</w:t>
       </w:r>
       <w:proofErr w:type="spellEnd"/>
-      <w:proofErr w:type="gramEnd"/>
       <w:r>
         <w:rPr>
           <w:rFonts w:ascii="Consolas" w:hAnsi="Consolas"/>
@@ -845,6 +880,132 @@
           <w:sz w:val="24"/>
           <w:szCs w:val="24"/>
         </w:rPr>
+        <w:t xml:space="preserve">SASS: </w:t>
+      </w:r>
+      <w:proofErr w:type="spellStart"/>
+      <w:r>
+        <w:rPr>
+          <w:b/>
+          <w:bCs/>
+          <w:sz w:val="24"/>
+          <w:szCs w:val="24"/>
+        </w:rPr>
+        <w:t>Syntactically</w:t>
+      </w:r>
+      <w:proofErr w:type="spellEnd"/>
+      <w:r>
+        <w:rPr>
+          <w:b/>
+          <w:bCs/>
+          <w:sz w:val="24"/>
+          <w:szCs w:val="24"/>
+        </w:rPr>
+        <w:t xml:space="preserve"> </w:t>
+      </w:r>
+      <w:proofErr w:type="spellStart"/>
+      <w:r>
+        <w:rPr>
+          <w:b/>
+          <w:bCs/>
+          <w:sz w:val="24"/>
+          <w:szCs w:val="24"/>
+        </w:rPr>
+        <w:t>Awesome</w:t>
+      </w:r>
+      <w:proofErr w:type="spellEnd"/>
+      <w:r>
+        <w:rPr>
+          <w:b/>
+          <w:bCs/>
+          <w:sz w:val="24"/>
+          <w:szCs w:val="24"/>
+        </w:rPr>
+        <w:t xml:space="preserve"> Style </w:t>
+      </w:r>
+      <w:proofErr w:type="spellStart"/>
+      <w:r>
+        <w:rPr>
+          <w:b/>
+          <w:bCs/>
+          <w:sz w:val="24"/>
+          <w:szCs w:val="24"/>
+        </w:rPr>
+        <w:t>Sheets</w:t>
+      </w:r>
+      <w:proofErr w:type="spellEnd"/>
+    </w:p>
+    <w:p>
+      <w:r>
+        <w:t>Un altro componente importante d</w:t>
+      </w:r>
+      <w:r>
+        <w:t xml:space="preserve">a analizzare prima di introdurre </w:t>
+      </w:r>
+      <w:proofErr w:type="spellStart"/>
+      <w:r>
+        <w:t>Angular</w:t>
+      </w:r>
+      <w:proofErr w:type="spellEnd"/>
+      <w:r>
+        <w:t xml:space="preserve">, e in particolare </w:t>
+      </w:r>
+      <w:proofErr w:type="spellStart"/>
+      <w:r>
+        <w:t>Angular</w:t>
+      </w:r>
+      <w:proofErr w:type="spellEnd"/>
+      <w:r>
+        <w:t xml:space="preserve"> </w:t>
+      </w:r>
+      <w:proofErr w:type="spellStart"/>
+      <w:r>
+        <w:t>Material</w:t>
+      </w:r>
+      <w:proofErr w:type="spellEnd"/>
+      <w:r>
+        <w:t>, è SASS (</w:t>
+      </w:r>
+      <w:proofErr w:type="spellStart"/>
+      <w:r>
+        <w:t>Sintactically</w:t>
+      </w:r>
+      <w:proofErr w:type="spellEnd"/>
+      <w:r>
+        <w:t xml:space="preserve"> </w:t>
+      </w:r>
+      <w:proofErr w:type="spellStart"/>
+      <w:r>
+        <w:t>Awesome</w:t>
+      </w:r>
+      <w:proofErr w:type="spellEnd"/>
+      <w:r>
+        <w:t xml:space="preserve"> Style </w:t>
+      </w:r>
+      <w:proofErr w:type="spellStart"/>
+      <w:r>
+        <w:t>Sheets</w:t>
+      </w:r>
+      <w:proofErr w:type="spellEnd"/>
+      <w:r>
+        <w:t xml:space="preserve">) </w:t>
+      </w:r>
+    </w:p>
+    <w:p>
+      <w:pPr>
+        <w:rPr>
+          <w:b/>
+          <w:bCs/>
+          <w:sz w:val="24"/>
+          <w:szCs w:val="24"/>
+        </w:rPr>
+      </w:pPr>
+      <w:r>
+        <w:rPr>
+          <w:b/>
+          <w:bCs/>
+          <w:sz w:val="24"/>
+          <w:szCs w:val="24"/>
+        </w:rPr>
         <w:br w:type="page"/>
       </w:r>
     </w:p>
@@ -865,71 +1026,46 @@
           <w:szCs w:val="24"/>
         </w:rPr>
         <w:lastRenderedPageBreak/>
-        <w:t xml:space="preserve">Il </w:t>
-      </w:r>
-      <w:proofErr w:type="spellStart"/>
-      <w:r>
-        <w:rPr>
-          <w:b/>
-          <w:bCs/>
-          <w:sz w:val="24"/>
-          <w:szCs w:val="24"/>
-        </w:rPr>
-        <w:t>framework</w:t>
-      </w:r>
-      <w:proofErr w:type="spellEnd"/>
-      <w:r>
-        <w:rPr>
-          <w:b/>
-          <w:bCs/>
-          <w:sz w:val="24"/>
-          <w:szCs w:val="24"/>
-        </w:rPr>
+        <w:t xml:space="preserve">Il framework </w:t>
+      </w:r>
+      <w:proofErr w:type="spellStart"/>
+      <w:r>
+        <w:rPr>
+          <w:b/>
+          <w:bCs/>
+          <w:sz w:val="24"/>
+          <w:szCs w:val="24"/>
+        </w:rPr>
+        <w:t>Angular</w:t>
+      </w:r>
+      <w:proofErr w:type="spellEnd"/>
+    </w:p>
+    <w:p>
+      <w:r>
+        <w:t xml:space="preserve">La prima tecnologia che analizzeremo </w:t>
+      </w:r>
+      <w:r>
+        <w:t xml:space="preserve">sarà </w:t>
+      </w:r>
+      <w:proofErr w:type="spellStart"/>
+      <w:r>
+        <w:t>Angular</w:t>
+      </w:r>
+      <w:proofErr w:type="spellEnd"/>
+      <w:r>
+        <w:t xml:space="preserve">. </w:t>
+      </w:r>
+      <w:proofErr w:type="spellStart"/>
+      <w:r>
+        <w:t>Angular</w:t>
+      </w:r>
+      <w:proofErr w:type="spellEnd"/>
+      <w:r>
         <w:t xml:space="preserve"> </w:t>
       </w:r>
-      <w:proofErr w:type="spellStart"/>
-      <w:r>
-        <w:rPr>
-          <w:b/>
-          <w:bCs/>
-          <w:sz w:val="24"/>
-          <w:szCs w:val="24"/>
-        </w:rPr>
-        <w:t>Angular</w:t>
-      </w:r>
-      <w:proofErr w:type="spellEnd"/>
-    </w:p>
-    <w:p>
-      <w:r>
-        <w:t xml:space="preserve">La prima tecnologia che analizzeremo </w:t>
-      </w:r>
-      <w:r>
-        <w:t xml:space="preserve">sarà </w:t>
-      </w:r>
-      <w:proofErr w:type="spellStart"/>
-      <w:r>
-        <w:t>Angular</w:t>
-      </w:r>
-      <w:proofErr w:type="spellEnd"/>
-      <w:r>
-        <w:t xml:space="preserve">. </w:t>
-      </w:r>
-      <w:proofErr w:type="spellStart"/>
-      <w:r>
-        <w:t>Angular</w:t>
-      </w:r>
-      <w:proofErr w:type="spellEnd"/>
-      <w:r>
-        <w:t xml:space="preserve"> </w:t>
-      </w:r>
-      <w:r>
-        <w:t xml:space="preserve">è un </w:t>
-      </w:r>
-      <w:proofErr w:type="spellStart"/>
-      <w:r>
-        <w:t>framework</w:t>
-      </w:r>
-      <w:proofErr w:type="spellEnd"/>
+      <w:r>
+        <w:t>è un framework</w:t>
+      </w:r>
       <w:r>
         <w:t xml:space="preserve"> open source </w:t>
       </w:r>
@@ -1064,22 +1200,24 @@
         </w:numPr>
       </w:pPr>
       <w:r>
-        <w:t>Un modello HTML (</w:t>
+        <w:t xml:space="preserve">Un </w:t>
+      </w:r>
+      <w:r>
+        <w:rPr>
+          <w:b/>
+          <w:bCs/>
+        </w:rPr>
+        <w:t>modello HTML</w:t>
+      </w:r>
+      <w:r>
+        <w:t xml:space="preserve"> (</w:t>
       </w:r>
       <w:r>
         <w:rPr>
           <w:i/>
         </w:rPr>
-        <w:t xml:space="preserve">HTML </w:t>
-      </w:r>
-      <w:proofErr w:type="spellStart"/>
-      <w:r>
-        <w:rPr>
-          <w:i/>
-        </w:rPr>
-        <w:t>Template</w:t>
-      </w:r>
-      <w:proofErr w:type="spellEnd"/>
+        <w:t>HTML Template</w:t>
+      </w:r>
       <w:r>
         <w:t>);</w:t>
       </w:r>
@@ -1093,7 +1231,17 @@
         </w:numPr>
       </w:pPr>
       <w:r>
-        <w:t>Una classe di TypeScript;</w:t>
+        <w:t xml:space="preserve">Una </w:t>
+      </w:r>
+      <w:r>
+        <w:rPr>
+          <w:b/>
+          <w:bCs/>
+        </w:rPr>
+        <w:t>classe di TypeScript</w:t>
+      </w:r>
+      <w:r>
+        <w:t>;</w:t>
       </w:r>
     </w:p>
     <w:p>
@@ -1105,7 +1253,17 @@
         </w:numPr>
       </w:pPr>
       <w:r>
-        <w:t>Un selettore CSS (</w:t>
+        <w:t xml:space="preserve">Un </w:t>
+      </w:r>
+      <w:r>
+        <w:rPr>
+          <w:b/>
+          <w:bCs/>
+        </w:rPr>
+        <w:t>selettore CSS</w:t>
+      </w:r>
+      <w:r>
+        <w:t xml:space="preserve"> (</w:t>
       </w:r>
       <w:r>
         <w:rPr>
@@ -1134,7 +1292,17 @@
         </w:numPr>
       </w:pPr>
       <w:r>
-        <w:t>Un file di stile CSS (</w:t>
+        <w:t xml:space="preserve">Un </w:t>
+      </w:r>
+      <w:r>
+        <w:rPr>
+          <w:b/>
+          <w:bCs/>
+        </w:rPr>
+        <w:t>file di stile CSS</w:t>
+      </w:r>
+      <w:r>
+        <w:t xml:space="preserve"> (</w:t>
       </w:r>
       <w:r>
         <w:rPr>
@@ -1175,15 +1343,7 @@
       </w:r>
       <w:proofErr w:type="spellEnd"/>
       <w:r>
-        <w:t xml:space="preserve">, essendo un </w:t>
-      </w:r>
-      <w:proofErr w:type="spellStart"/>
-      <w:r>
-        <w:t>framework</w:t>
-      </w:r>
-      <w:proofErr w:type="spellEnd"/>
-      <w:r>
-        <w:t>, comprende diverse librerie utili nella creazione di un’applicazione WEB:</w:t>
+        <w:t>, essendo un framework, comprende diverse librerie utili nella creazione di un’applicazione WEB:</w:t>
       </w:r>
     </w:p>
     <w:p>
@@ -1196,11 +1356,22 @@
       </w:pPr>
       <w:proofErr w:type="spellStart"/>
       <w:r>
+        <w:rPr>
+          <w:b/>
+          <w:bCs/>
+        </w:rPr>
         <w:t>Angular</w:t>
       </w:r>
       <w:proofErr w:type="spellEnd"/>
       <w:r>
-        <w:t xml:space="preserve"> Router, che permette la navigazione in applicazione multi-page;</w:t>
+        <w:rPr>
+          <w:b/>
+          <w:bCs/>
+        </w:rPr>
+        <w:t xml:space="preserve"> Router</w:t>
+      </w:r>
+      <w:r>
+        <w:t>, che permette la navigazione in applicazione multi-page;</w:t>
       </w:r>
     </w:p>
     <w:p>
@@ -1212,10 +1383,18 @@
         </w:numPr>
       </w:pPr>
       <w:r>
+        <w:rPr>
+          <w:b/>
+          <w:bCs/>
+        </w:rPr>
         <w:t xml:space="preserve">Gestione dei </w:t>
       </w:r>
       <w:proofErr w:type="spellStart"/>
       <w:r>
+        <w:rPr>
+          <w:b/>
+          <w:bCs/>
+        </w:rPr>
         <w:t>form</w:t>
       </w:r>
       <w:proofErr w:type="spellEnd"/>
@@ -1232,18 +1411,17 @@
         </w:numPr>
       </w:pPr>
       <w:r>
-        <w:t xml:space="preserve">Gestione della comunicazione con un server attraverso il protocollo HTTP, realizzato attraverso la classe </w:t>
-      </w:r>
-      <w:r>
-        <w:t>@</w:t>
-      </w:r>
-      <w:proofErr w:type="spellStart"/>
-      <w:r>
-        <w:t>angular</w:t>
-      </w:r>
-      <w:proofErr w:type="spellEnd"/>
-      <w:r>
-        <w:t>/common/</w:t>
+        <w:rPr>
+          <w:b/>
+          <w:bCs/>
+        </w:rPr>
+        <w:t>Gestione della comunicazione con un server attraverso il protocollo HTTP</w:t>
+      </w:r>
+      <w:r>
+        <w:t xml:space="preserve">, realizzato attraverso la classe </w:t>
+      </w:r>
+      <w:r>
+        <w:t>@angular/common/</w:t>
       </w:r>
       <w:hyperlink r:id="rId7" w:history="1">
         <w:r>
@@ -1266,7 +1444,42 @@
         </w:numPr>
       </w:pPr>
       <w:r>
-        <w:t>Eseguire il test sulla propria applicazione attraverso Karma;</w:t>
+        <w:rPr>
+          <w:b/>
+          <w:bCs/>
+        </w:rPr>
+        <w:t>Ese</w:t>
+      </w:r>
+      <w:r>
+        <w:rPr>
+          <w:b/>
+          <w:bCs/>
+        </w:rPr>
+        <w:t>cuzione</w:t>
+      </w:r>
+      <w:r>
+        <w:rPr>
+          <w:b/>
+          <w:bCs/>
+        </w:rPr>
+        <w:t xml:space="preserve"> </w:t>
+      </w:r>
+      <w:r>
+        <w:rPr>
+          <w:b/>
+          <w:bCs/>
+        </w:rPr>
+        <w:t>di</w:t>
+      </w:r>
+      <w:r>
+        <w:rPr>
+          <w:b/>
+          <w:bCs/>
+        </w:rPr>
+        <w:t xml:space="preserve"> test sulla propria applicazione</w:t>
+      </w:r>
+      <w:r>
+        <w:t xml:space="preserve"> attraverso Karma;</w:t>
       </w:r>
     </w:p>
     <w:p>
@@ -1279,14 +1492,26 @@
       </w:pPr>
       <w:proofErr w:type="spellStart"/>
       <w:r>
+        <w:rPr>
+          <w:b/>
+          <w:bCs/>
+        </w:rPr>
         <w:t>Angular</w:t>
       </w:r>
       <w:proofErr w:type="spellEnd"/>
       <w:r>
+        <w:rPr>
+          <w:b/>
+          <w:bCs/>
+        </w:rPr>
         <w:t xml:space="preserve"> </w:t>
       </w:r>
       <w:proofErr w:type="spellStart"/>
       <w:r>
+        <w:rPr>
+          <w:b/>
+          <w:bCs/>
+        </w:rPr>
         <w:t>Internationalization</w:t>
       </w:r>
       <w:proofErr w:type="spellEnd"/>
@@ -1310,14 +1535,26 @@
       </w:pPr>
       <w:proofErr w:type="spellStart"/>
       <w:r>
+        <w:rPr>
+          <w:b/>
+          <w:bCs/>
+        </w:rPr>
         <w:t>Angular</w:t>
       </w:r>
       <w:proofErr w:type="spellEnd"/>
       <w:r>
+        <w:rPr>
+          <w:b/>
+          <w:bCs/>
+        </w:rPr>
         <w:t xml:space="preserve"> </w:t>
       </w:r>
       <w:proofErr w:type="spellStart"/>
       <w:r>
+        <w:rPr>
+          <w:b/>
+          <w:bCs/>
+        </w:rPr>
         <w:t>Animations</w:t>
       </w:r>
       <w:proofErr w:type="spellEnd"/>
@@ -1335,25 +1572,23 @@
       </w:pPr>
       <w:proofErr w:type="spellStart"/>
       <w:r>
+        <w:rPr>
+          <w:b/>
+          <w:bCs/>
+        </w:rPr>
         <w:t>Angular</w:t>
       </w:r>
       <w:proofErr w:type="spellEnd"/>
       <w:r>
-        <w:t xml:space="preserve"> Service </w:t>
-      </w:r>
-      <w:proofErr w:type="spellStart"/>
-      <w:r>
-        <w:t>Worker</w:t>
-      </w:r>
-      <w:proofErr w:type="spellEnd"/>
-      <w:r>
-        <w:t xml:space="preserve">, utilizzato per realizzare Progressive Web </w:t>
-      </w:r>
-      <w:proofErr w:type="spellStart"/>
-      <w:r>
-        <w:t>App</w:t>
-      </w:r>
-      <w:proofErr w:type="spellEnd"/>
+        <w:rPr>
+          <w:b/>
+          <w:bCs/>
+        </w:rPr>
+        <w:t xml:space="preserve"> Service Worker</w:t>
+      </w:r>
+      <w:r>
+        <w:t>, utilizzato per realizzare Progressive Web App</w:t>
+      </w:r>
       <w:r>
         <w:t>;</w:t>
       </w:r>
@@ -1366,23 +1601,11 @@
           <w:numId w:val="10"/>
         </w:numPr>
       </w:pPr>
-    </w:p>
-    <w:p>
-      <w:pPr>
-        <w:rPr>
-          <w:b/>
-          <w:bCs/>
-          <w:sz w:val="24"/>
-          <w:szCs w:val="24"/>
-        </w:rPr>
-      </w:pPr>
-      <w:proofErr w:type="spellStart"/>
-      <w:r>
-        <w:rPr>
-          <w:b/>
-          <w:bCs/>
-          <w:sz w:val="24"/>
-          <w:szCs w:val="24"/>
+      <w:proofErr w:type="spellStart"/>
+      <w:r>
+        <w:rPr>
+          <w:b/>
+          <w:bCs/>
         </w:rPr>
         <w:t>Angular</w:t>
       </w:r>
@@ -1391,11 +1614,271 @@
         <w:rPr>
           <w:b/>
           <w:bCs/>
+        </w:rPr>
+        <w:t xml:space="preserve"> Web Worker</w:t>
+      </w:r>
+      <w:r>
+        <w:t>, che permette di e</w:t>
+      </w:r>
+      <w:r>
+        <w:t xml:space="preserve">seguire le parti delle applicazioni che richiedono più CPU in un </w:t>
+      </w:r>
+      <w:proofErr w:type="spellStart"/>
+      <w:r>
+        <w:t>thread</w:t>
+      </w:r>
+      <w:proofErr w:type="spellEnd"/>
+      <w:r>
+        <w:t xml:space="preserve"> in background;</w:t>
+      </w:r>
+    </w:p>
+    <w:p>
+      <w:pPr>
+        <w:pStyle w:val="Paragrafoelenco"/>
+        <w:numPr>
+          <w:ilvl w:val="0"/>
+          <w:numId w:val="10"/>
+        </w:numPr>
+      </w:pPr>
+      <w:proofErr w:type="spellStart"/>
+      <w:r>
+        <w:rPr>
+          <w:b/>
+          <w:bCs/>
+        </w:rPr>
+        <w:t>Angular</w:t>
+      </w:r>
+      <w:proofErr w:type="spellEnd"/>
+      <w:r>
+        <w:rPr>
+          <w:b/>
+          <w:bCs/>
+        </w:rPr>
+        <w:t xml:space="preserve"> Universal</w:t>
+      </w:r>
+      <w:r>
+        <w:t xml:space="preserve">, che esegue il rendering delle applicazioni </w:t>
+      </w:r>
+      <w:proofErr w:type="spellStart"/>
+      <w:r>
+        <w:t>Angular</w:t>
+      </w:r>
+      <w:proofErr w:type="spellEnd"/>
+      <w:r>
+        <w:t xml:space="preserve"> su un server, inviando al client solamente una pagina statica</w:t>
+      </w:r>
+      <w:r>
+        <w:t>.</w:t>
+      </w:r>
+    </w:p>
+    <w:p>
+      <w:pPr>
+        <w:rPr>
+          <w:b/>
+          <w:bCs/>
+          <w:sz w:val="24"/>
+          <w:szCs w:val="24"/>
+        </w:rPr>
+      </w:pPr>
+      <w:r>
+        <w:rPr>
+          <w:b/>
+          <w:bCs/>
+          <w:sz w:val="24"/>
+          <w:szCs w:val="24"/>
+        </w:rPr>
+        <w:br w:type="page"/>
+      </w:r>
+    </w:p>
+    <w:p>
+      <w:pPr>
+        <w:rPr>
+          <w:b/>
+          <w:bCs/>
+          <w:sz w:val="24"/>
+          <w:szCs w:val="24"/>
+        </w:rPr>
+      </w:pPr>
+      <w:r>
+        <w:rPr>
+          <w:b/>
+          <w:bCs/>
+          <w:sz w:val="24"/>
+          <w:szCs w:val="24"/>
+        </w:rPr>
+        <w:lastRenderedPageBreak/>
+        <w:t xml:space="preserve">Installazione di </w:t>
+      </w:r>
+      <w:proofErr w:type="spellStart"/>
+      <w:r>
+        <w:rPr>
+          <w:b/>
+          <w:bCs/>
+          <w:sz w:val="24"/>
+          <w:szCs w:val="24"/>
+        </w:rPr>
+        <w:t>Angular</w:t>
+      </w:r>
+      <w:proofErr w:type="spellEnd"/>
+      <w:r>
+        <w:rPr>
+          <w:b/>
+          <w:bCs/>
           <w:sz w:val="24"/>
           <w:szCs w:val="24"/>
         </w:rPr>
         <w:t xml:space="preserve"> </w:t>
       </w:r>
+    </w:p>
+    <w:p>
+      <w:r>
+        <w:t xml:space="preserve">Per l’installazione di </w:t>
+      </w:r>
+      <w:proofErr w:type="spellStart"/>
+      <w:r>
+        <w:t>Angular</w:t>
+      </w:r>
+      <w:proofErr w:type="spellEnd"/>
+      <w:r>
+        <w:t xml:space="preserve"> è necessario prima di tutto avere installato Node.js e </w:t>
+      </w:r>
+      <w:proofErr w:type="spellStart"/>
+      <w:r>
+        <w:t>npm</w:t>
+      </w:r>
+      <w:proofErr w:type="spellEnd"/>
+      <w:r>
+        <w:t>.</w:t>
+      </w:r>
+    </w:p>
+    <w:p>
+      <w:pPr>
+        <w:rPr>
+          <w:b/>
+          <w:bCs/>
+          <w:sz w:val="24"/>
+          <w:szCs w:val="24"/>
+        </w:rPr>
+      </w:pPr>
+      <w:proofErr w:type="spellStart"/>
+      <w:r>
+        <w:rPr>
+          <w:b/>
+          <w:bCs/>
+          <w:sz w:val="24"/>
+          <w:szCs w:val="24"/>
+        </w:rPr>
+        <w:t>Angular</w:t>
+      </w:r>
+      <w:proofErr w:type="spellEnd"/>
+      <w:r>
+        <w:rPr>
+          <w:b/>
+          <w:bCs/>
+          <w:sz w:val="24"/>
+          <w:szCs w:val="24"/>
+        </w:rPr>
+        <w:t xml:space="preserve"> CLI</w:t>
+      </w:r>
+    </w:p>
+    <w:p>
+      <w:r>
+        <w:t xml:space="preserve">La </w:t>
+      </w:r>
+      <w:proofErr w:type="spellStart"/>
+      <w:r>
+        <w:t>Angular</w:t>
+      </w:r>
+      <w:proofErr w:type="spellEnd"/>
+      <w:r>
+        <w:t xml:space="preserve"> CLI è l’interfaccia a riga di comando usata per interfacciarsi con il framework. Serve fondamentalmente per:</w:t>
+      </w:r>
+    </w:p>
+    <w:p>
+      <w:pPr>
+        <w:pStyle w:val="Paragrafoelenco"/>
+        <w:numPr>
+          <w:ilvl w:val="0"/>
+          <w:numId w:val="18"/>
+        </w:numPr>
+      </w:pPr>
+      <w:r>
+        <w:t xml:space="preserve">creare un progetto con </w:t>
+      </w:r>
+      <w:proofErr w:type="spellStart"/>
+      <w:r>
+        <w:t>Angular</w:t>
+      </w:r>
+      <w:proofErr w:type="spellEnd"/>
+      <w:r>
+        <w:t>;</w:t>
+      </w:r>
+    </w:p>
+    <w:p>
+      <w:pPr>
+        <w:pStyle w:val="Paragrafoelenco"/>
+        <w:numPr>
+          <w:ilvl w:val="0"/>
+          <w:numId w:val="18"/>
+        </w:numPr>
+      </w:pPr>
+      <w:r>
+        <w:t>generare nuovi componenti, o file in generale;</w:t>
+      </w:r>
+    </w:p>
+    <w:p>
+      <w:pPr>
+        <w:pStyle w:val="Paragrafoelenco"/>
+        <w:numPr>
+          <w:ilvl w:val="0"/>
+          <w:numId w:val="18"/>
+        </w:numPr>
+      </w:pPr>
+      <w:r>
+        <w:t>aggiungere librerie ad un progetto esistente;</w:t>
+      </w:r>
+    </w:p>
+    <w:p>
+      <w:pPr>
+        <w:pStyle w:val="Paragrafoelenco"/>
+        <w:numPr>
+          <w:ilvl w:val="0"/>
+          <w:numId w:val="18"/>
+        </w:numPr>
+      </w:pPr>
+      <w:r>
+        <w:t>compilare ed eseguire il proprio codice.</w:t>
+      </w:r>
+    </w:p>
+    <w:p>
+      <w:pPr>
+        <w:rPr>
+          <w:b/>
+          <w:bCs/>
+          <w:sz w:val="24"/>
+          <w:szCs w:val="24"/>
+        </w:rPr>
+      </w:pPr>
+      <w:proofErr w:type="spellStart"/>
+      <w:r>
+        <w:rPr>
+          <w:b/>
+          <w:bCs/>
+          <w:sz w:val="24"/>
+          <w:szCs w:val="24"/>
+        </w:rPr>
+        <w:t>Angular</w:t>
+      </w:r>
+      <w:proofErr w:type="spellEnd"/>
+      <w:r>
+        <w:rPr>
+          <w:b/>
+          <w:bCs/>
+          <w:sz w:val="24"/>
+          <w:szCs w:val="24"/>
+        </w:rPr>
+        <w:t xml:space="preserve"> </w:t>
+      </w:r>
       <w:proofErr w:type="spellStart"/>
       <w:r>
         <w:rPr>
@@ -1409,12 +1892,35 @@
       <w:proofErr w:type="spellEnd"/>
     </w:p>
     <w:p>
+      <w:r>
+        <w:t xml:space="preserve">Con il framework </w:t>
+      </w:r>
       <w:proofErr w:type="spellStart"/>
       <w:r>
         <w:t>Angular</w:t>
       </w:r>
       <w:proofErr w:type="spellEnd"/>
       <w:r>
+        <w:t xml:space="preserve"> si può utilizzare qualunque tipo di libreria per la creazione di interfacce grafiche, ma quell</w:t>
+      </w:r>
+      <w:r>
+        <w:t>a</w:t>
+      </w:r>
+      <w:r>
+        <w:t xml:space="preserve"> con cui si integra maggiormente </w:t>
+      </w:r>
+      <w:r>
+        <w:t>è</w:t>
+      </w:r>
+      <w:r>
+        <w:t xml:space="preserve"> A</w:t>
+      </w:r>
+      <w:proofErr w:type="spellStart"/>
+      <w:r>
+        <w:t>ngular</w:t>
+      </w:r>
+      <w:proofErr w:type="spellEnd"/>
+      <w:r>
         <w:t xml:space="preserve"> </w:t>
       </w:r>
       <w:proofErr w:type="spellStart"/>
@@ -1423,7 +1929,7 @@
       </w:r>
       <w:proofErr w:type="spellEnd"/>
       <w:r>
-        <w:t xml:space="preserve"> è una libreria per il front-end sviluppata da Google, nata per essere usata insieme ad </w:t>
+        <w:t xml:space="preserve">, sviluppata anche questa da Google: come </w:t>
       </w:r>
       <w:proofErr w:type="spellStart"/>
       <w:r>
@@ -1431,34 +1937,769 @@
       </w:r>
       <w:proofErr w:type="spellEnd"/>
       <w:r>
+        <w:t xml:space="preserve">, anche </w:t>
+      </w:r>
+      <w:proofErr w:type="spellStart"/>
+      <w:r>
+        <w:t>Material</w:t>
+      </w:r>
+      <w:proofErr w:type="spellEnd"/>
+      <w:r>
+        <w:t xml:space="preserve"> si basa su dei componenti (</w:t>
+      </w:r>
+      <w:proofErr w:type="spellStart"/>
+      <w:r>
+        <w:rPr>
+          <w:i/>
+          <w:iCs/>
+        </w:rPr>
+        <w:t>components</w:t>
+      </w:r>
+      <w:proofErr w:type="spellEnd"/>
+      <w:r>
+        <w:t xml:space="preserve">), che, combinati fra di loro, danno vita a delle pagine </w:t>
+      </w:r>
+      <w:r>
+        <w:rPr>
+          <w:i/>
+          <w:iCs/>
+        </w:rPr>
+        <w:t>responsive</w:t>
+      </w:r>
+      <w:r>
+        <w:t xml:space="preserve">. Nell’uso dei componenti in </w:t>
+      </w:r>
+      <w:proofErr w:type="spellStart"/>
+      <w:r>
+        <w:t>Material</w:t>
+      </w:r>
+      <w:proofErr w:type="spellEnd"/>
+      <w:r>
+        <w:t xml:space="preserve"> si può scegliere se affidarsi completamente ai componenti già fatti, oppure costruendoseli partendo dalle primitive offerte dal CDK (Component Dev Kit):</w:t>
+      </w:r>
+      <w:r>
+        <w:br/>
+        <w:t xml:space="preserve">questa parte di </w:t>
+      </w:r>
+      <w:proofErr w:type="spellStart"/>
+      <w:r>
+        <w:t>Material</w:t>
+      </w:r>
+      <w:proofErr w:type="spellEnd"/>
+      <w:r>
+        <w:t xml:space="preserve"> permette infatti di gestire il layout della pagina, </w:t>
+      </w:r>
+      <w:r>
+        <w:t>il testo degli appunti, il copia-incolla, ma anche di impostare nella pagina dei componenti semplici da personalizzare.</w:t>
+      </w:r>
+      <w:r>
+        <w:br/>
+      </w:r>
+      <w:proofErr w:type="spellStart"/>
+      <w:r>
+        <w:t>Angular</w:t>
+      </w:r>
+      <w:proofErr w:type="spellEnd"/>
+      <w:r>
+        <w:t xml:space="preserve"> </w:t>
+      </w:r>
+      <w:proofErr w:type="spellStart"/>
+      <w:r>
+        <w:t>Material</w:t>
+      </w:r>
+      <w:proofErr w:type="spellEnd"/>
+      <w:r>
+        <w:t xml:space="preserve">, comunque, ha le sue radici in </w:t>
+      </w:r>
+      <w:proofErr w:type="spellStart"/>
+      <w:r>
+        <w:t>Material</w:t>
+      </w:r>
+      <w:proofErr w:type="spellEnd"/>
+      <w:r>
+        <w:t xml:space="preserve"> Design. </w:t>
+      </w:r>
+    </w:p>
+    <w:p>
+      <w:pPr>
+        <w:rPr>
+          <w:b/>
+          <w:bCs/>
+          <w:sz w:val="24"/>
+          <w:szCs w:val="24"/>
+        </w:rPr>
+      </w:pPr>
+      <w:proofErr w:type="spellStart"/>
+      <w:r>
+        <w:rPr>
+          <w:b/>
+          <w:bCs/>
+          <w:sz w:val="24"/>
+          <w:szCs w:val="24"/>
+        </w:rPr>
+        <w:t>Material</w:t>
+      </w:r>
+      <w:proofErr w:type="spellEnd"/>
+      <w:r>
+        <w:rPr>
+          <w:b/>
+          <w:bCs/>
+          <w:sz w:val="24"/>
+          <w:szCs w:val="24"/>
+        </w:rPr>
+        <w:t xml:space="preserve"> Design</w:t>
+      </w:r>
+    </w:p>
+    <w:p>
+      <w:proofErr w:type="spellStart"/>
+      <w:r>
+        <w:t>Material</w:t>
+      </w:r>
+      <w:proofErr w:type="spellEnd"/>
+      <w:r>
+        <w:t xml:space="preserve"> Design è un insieme di linee guida create da Google per il front-end delle applicazioni </w:t>
+      </w:r>
+      <w:r>
+        <w:t>, che si basano fondamentalmente su una struttura a griglia, similmente a Bootstrap.</w:t>
+      </w:r>
+    </w:p>
+    <w:p>
+      <w:pPr>
+        <w:rPr>
+          <w:b/>
+          <w:bCs/>
+          <w:sz w:val="24"/>
+          <w:szCs w:val="24"/>
+        </w:rPr>
+      </w:pPr>
+      <w:r>
+        <w:rPr>
+          <w:b/>
+          <w:bCs/>
+          <w:sz w:val="24"/>
+          <w:szCs w:val="24"/>
+        </w:rPr>
+        <w:br w:type="page"/>
+      </w:r>
+    </w:p>
+    <w:p>
+      <w:pPr>
+        <w:rPr>
+          <w:b/>
+          <w:bCs/>
+          <w:sz w:val="24"/>
+          <w:szCs w:val="24"/>
+        </w:rPr>
+      </w:pPr>
+      <w:r>
+        <w:rPr>
+          <w:b/>
+          <w:bCs/>
+          <w:sz w:val="24"/>
+          <w:szCs w:val="24"/>
+        </w:rPr>
+        <w:lastRenderedPageBreak/>
+        <w:t>Ottenimento e gestione dei dati</w:t>
+      </w:r>
+    </w:p>
+    <w:p>
+      <w:r>
+        <w:t xml:space="preserve">Per la realizzazione di un’applicazione per la visualizzazione delle previsioni del tempo si rende necessario ottenere tutti i dati riguardanti il meteo, pertanto si utilizzerà un API che permetta proprio questo: si è pensato di utilizzare </w:t>
+      </w:r>
+      <w:proofErr w:type="spellStart"/>
+      <w:r>
+        <w:t>OpenWeatherMap</w:t>
+      </w:r>
+      <w:proofErr w:type="spellEnd"/>
+      <w:r>
+        <w:t>, che permette di fornire le previsioni di tutte le città nel mondo gratuitamente, secondo precise condizioni:</w:t>
+      </w:r>
+    </w:p>
+    <w:p>
+      <w:pPr>
+        <w:pStyle w:val="Paragrafoelenco"/>
+        <w:numPr>
+          <w:ilvl w:val="0"/>
+          <w:numId w:val="14"/>
+        </w:numPr>
+      </w:pPr>
+      <w:r>
+        <w:t>ci si deve iscrivere, sempre gratuitamente, al sito;</w:t>
+      </w:r>
+    </w:p>
+    <w:p>
+      <w:pPr>
+        <w:pStyle w:val="Paragrafoelenco"/>
+        <w:numPr>
+          <w:ilvl w:val="0"/>
+          <w:numId w:val="14"/>
+        </w:numPr>
+      </w:pPr>
+      <w:r>
+        <w:t xml:space="preserve">le chiamate </w:t>
+      </w:r>
+      <w:r>
+        <w:t xml:space="preserve">del servizio </w:t>
+      </w:r>
+      <w:r>
+        <w:t xml:space="preserve">al minuto </w:t>
+      </w:r>
+      <w:r>
+        <w:t>NON devono essere superiori a</w:t>
+      </w:r>
+      <w:r>
+        <w:t xml:space="preserve"> 60</w:t>
+      </w:r>
+      <w:r>
+        <w:t>;</w:t>
+      </w:r>
+    </w:p>
+    <w:p>
+      <w:pPr>
+        <w:pStyle w:val="Paragrafoelenco"/>
+        <w:numPr>
+          <w:ilvl w:val="0"/>
+          <w:numId w:val="14"/>
+        </w:numPr>
+      </w:pPr>
+      <w:r>
+        <w:t xml:space="preserve">le chiamate del servizio al </w:t>
+      </w:r>
+      <w:r>
+        <w:t>mese</w:t>
+      </w:r>
+      <w:r>
+        <w:t xml:space="preserve"> NON devono essere superiori a </w:t>
+      </w:r>
+      <w:r>
+        <w:t>1000000.</w:t>
+      </w:r>
+    </w:p>
+    <w:p>
+      <w:r>
+        <w:t>Nella sua offerta gratuita, vengono offerti dei servizi base:</w:t>
+      </w:r>
+    </w:p>
+    <w:p>
+      <w:pPr>
+        <w:pStyle w:val="Paragrafoelenco"/>
+        <w:numPr>
+          <w:ilvl w:val="0"/>
+          <w:numId w:val="15"/>
+        </w:numPr>
+      </w:pPr>
+      <w:r>
+        <w:t>previsioni per cinque giorni, con intervalli di tre ore;</w:t>
+      </w:r>
+    </w:p>
+    <w:p>
+      <w:pPr>
+        <w:pStyle w:val="Paragrafoelenco"/>
+        <w:numPr>
+          <w:ilvl w:val="0"/>
+          <w:numId w:val="15"/>
+        </w:numPr>
+      </w:pPr>
+      <w:r>
+        <w:t>mappe del meteo;</w:t>
+      </w:r>
+    </w:p>
+    <w:p>
+      <w:pPr>
+        <w:pStyle w:val="Paragrafoelenco"/>
+        <w:numPr>
+          <w:ilvl w:val="0"/>
+          <w:numId w:val="15"/>
+        </w:numPr>
+      </w:pPr>
+      <w:r>
+        <w:t>accesso alla dashboard del meteo;</w:t>
+      </w:r>
+    </w:p>
+    <w:p>
+      <w:pPr>
+        <w:pStyle w:val="Paragrafoelenco"/>
+        <w:numPr>
+          <w:ilvl w:val="0"/>
+          <w:numId w:val="15"/>
+        </w:numPr>
+      </w:pPr>
+      <w:r>
+        <w:t>API per ottenere le informazioni sull’inquinamento dell’aria;</w:t>
+      </w:r>
+    </w:p>
+    <w:p>
+      <w:pPr>
+        <w:pStyle w:val="Paragrafoelenco"/>
+        <w:numPr>
+          <w:ilvl w:val="0"/>
+          <w:numId w:val="15"/>
+        </w:numPr>
+      </w:pPr>
+      <w:r>
+        <w:t>API per ricercare le previsioni in determinate località (</w:t>
+      </w:r>
+      <w:r>
+        <w:rPr>
+          <w:i/>
+          <w:iCs/>
+        </w:rPr>
+        <w:t>Geocoding API</w:t>
+      </w:r>
+      <w:r>
+        <w:t>);</w:t>
+      </w:r>
+    </w:p>
+    <w:p>
+      <w:pPr>
+        <w:pStyle w:val="Paragrafoelenco"/>
+        <w:numPr>
+          <w:ilvl w:val="0"/>
+          <w:numId w:val="15"/>
+        </w:numPr>
+      </w:pPr>
+      <w:r>
+        <w:t>widget del meteo da aggiungere ai siti;</w:t>
+      </w:r>
+    </w:p>
+    <w:p>
+      <w:pPr>
+        <w:pStyle w:val="Paragrafoelenco"/>
+        <w:numPr>
+          <w:ilvl w:val="0"/>
+          <w:numId w:val="15"/>
+        </w:numPr>
+        <w:rPr>
+          <w:b/>
+          <w:bCs/>
+          <w:sz w:val="24"/>
+          <w:szCs w:val="24"/>
+        </w:rPr>
+      </w:pPr>
+      <w:proofErr w:type="spellStart"/>
+      <w:r>
+        <w:t>uptime</w:t>
+      </w:r>
+      <w:proofErr w:type="spellEnd"/>
+      <w:r>
+        <w:t>, ovvero disponibilità dei server, al 95%.</w:t>
+      </w:r>
+    </w:p>
+    <w:p>
+      <w:pPr>
+        <w:rPr>
+          <w:sz w:val="24"/>
+          <w:szCs w:val="24"/>
+        </w:rPr>
+      </w:pPr>
+      <w:r>
+        <w:rPr>
+          <w:sz w:val="24"/>
+          <w:szCs w:val="24"/>
+        </w:rPr>
+        <w:t xml:space="preserve">I dati vengono forniti </w:t>
+      </w:r>
+      <w:r>
+        <w:rPr>
+          <w:sz w:val="24"/>
+          <w:szCs w:val="24"/>
+        </w:rPr>
+        <w:t>al software in seguito a specific</w:t>
+      </w:r>
+      <w:r>
+        <w:rPr>
+          <w:sz w:val="24"/>
+          <w:szCs w:val="24"/>
+        </w:rPr>
+        <w:t>a</w:t>
+      </w:r>
+      <w:r>
+        <w:rPr>
+          <w:sz w:val="24"/>
+          <w:szCs w:val="24"/>
+        </w:rPr>
+        <w:t xml:space="preserve"> richiest</w:t>
+      </w:r>
+      <w:r>
+        <w:rPr>
+          <w:sz w:val="24"/>
+          <w:szCs w:val="24"/>
+        </w:rPr>
+        <w:t>a</w:t>
+      </w:r>
+      <w:r>
+        <w:rPr>
+          <w:sz w:val="24"/>
+          <w:szCs w:val="24"/>
+        </w:rPr>
+        <w:t xml:space="preserve"> al server di </w:t>
+      </w:r>
+      <w:proofErr w:type="spellStart"/>
+      <w:r>
+        <w:rPr>
+          <w:sz w:val="24"/>
+          <w:szCs w:val="24"/>
+        </w:rPr>
+        <w:t>OpenWeatherMap</w:t>
+      </w:r>
+      <w:proofErr w:type="spellEnd"/>
+      <w:r>
+        <w:rPr>
+          <w:sz w:val="24"/>
+          <w:szCs w:val="24"/>
+        </w:rPr>
+        <w:t>:</w:t>
+      </w:r>
+    </w:p>
+    <w:p>
+      <w:pPr>
+        <w:shd w:val="clear" w:color="auto" w:fill="DBE5F1" w:themeFill="accent1" w:themeFillTint="33"/>
+        <w:jc w:val="center"/>
+        <w:rPr>
+          <w:sz w:val="24"/>
+          <w:szCs w:val="24"/>
+          <w:lang w:val="en-GB"/>
+        </w:rPr>
+      </w:pPr>
+      <w:r>
+        <w:rPr>
+          <w:sz w:val="24"/>
+          <w:szCs w:val="24"/>
+          <w:lang w:val="en-GB"/>
+        </w:rPr>
+        <w:t>https://api.openweathermap.org/data/2.5/weather?lat={</w:t>
+      </w:r>
+      <w:r>
+        <w:rPr>
+          <w:b/>
+          <w:bCs/>
+          <w:sz w:val="24"/>
+          <w:szCs w:val="24"/>
+          <w:lang w:val="en-GB"/>
+        </w:rPr>
+        <w:t>lat</w:t>
+      </w:r>
+      <w:r>
+        <w:rPr>
+          <w:sz w:val="24"/>
+          <w:szCs w:val="24"/>
+          <w:lang w:val="en-GB"/>
+        </w:rPr>
+        <w:t>}&amp;lon={</w:t>
+      </w:r>
+      <w:r>
+        <w:rPr>
+          <w:b/>
+          <w:bCs/>
+          <w:sz w:val="24"/>
+          <w:szCs w:val="24"/>
+          <w:lang w:val="en-GB"/>
+        </w:rPr>
+        <w:t>lon</w:t>
+      </w:r>
+      <w:r>
+        <w:rPr>
+          <w:sz w:val="24"/>
+          <w:szCs w:val="24"/>
+          <w:lang w:val="en-GB"/>
+        </w:rPr>
+        <w:t>}&amp;appid</w:t>
+      </w:r>
+      <w:proofErr w:type="gramStart"/>
+      <w:r>
+        <w:rPr>
+          <w:sz w:val="24"/>
+          <w:szCs w:val="24"/>
+          <w:lang w:val="en-GB"/>
+        </w:rPr>
+        <w:t>={</w:t>
+      </w:r>
+      <w:proofErr w:type="gramEnd"/>
+      <w:r>
+        <w:rPr>
+          <w:b/>
+          <w:bCs/>
+          <w:sz w:val="24"/>
+          <w:szCs w:val="24"/>
+          <w:lang w:val="en-GB"/>
+        </w:rPr>
+        <w:t>API key</w:t>
+      </w:r>
+      <w:r>
+        <w:rPr>
+          <w:sz w:val="24"/>
+          <w:szCs w:val="24"/>
+          <w:lang w:val="en-GB"/>
+        </w:rPr>
+        <w:t>}</w:t>
+      </w:r>
+    </w:p>
+    <w:p>
+      <w:pPr>
+        <w:rPr>
+          <w:sz w:val="24"/>
+          <w:szCs w:val="24"/>
+        </w:rPr>
+      </w:pPr>
+      <w:r>
+        <w:rPr>
+          <w:sz w:val="24"/>
+          <w:szCs w:val="24"/>
+        </w:rPr>
+        <w:t xml:space="preserve">dove </w:t>
+      </w:r>
+      <w:proofErr w:type="spellStart"/>
+      <w:r>
+        <w:rPr>
+          <w:b/>
+          <w:bCs/>
+          <w:sz w:val="24"/>
+          <w:szCs w:val="24"/>
+        </w:rPr>
+        <w:t>lat</w:t>
+      </w:r>
+      <w:proofErr w:type="spellEnd"/>
+      <w:r>
+        <w:rPr>
+          <w:sz w:val="24"/>
+          <w:szCs w:val="24"/>
+        </w:rPr>
+        <w:t xml:space="preserve"> e </w:t>
+      </w:r>
+      <w:r>
+        <w:rPr>
+          <w:b/>
+          <w:bCs/>
+          <w:sz w:val="24"/>
+          <w:szCs w:val="24"/>
+        </w:rPr>
+        <w:t>long</w:t>
+      </w:r>
+      <w:r>
+        <w:rPr>
+          <w:sz w:val="24"/>
+          <w:szCs w:val="24"/>
+        </w:rPr>
+        <w:t xml:space="preserve"> sono </w:t>
+      </w:r>
+      <w:r>
+        <w:rPr>
+          <w:sz w:val="24"/>
+          <w:szCs w:val="24"/>
+        </w:rPr>
+        <w:t xml:space="preserve">rispettivamente latitudine e longitudine e </w:t>
+      </w:r>
+      <w:proofErr w:type="spellStart"/>
+      <w:r>
+        <w:rPr>
+          <w:b/>
+          <w:bCs/>
+          <w:sz w:val="24"/>
+          <w:szCs w:val="24"/>
+        </w:rPr>
+        <w:t>appid</w:t>
+      </w:r>
+      <w:proofErr w:type="spellEnd"/>
+      <w:r>
+        <w:rPr>
+          <w:sz w:val="24"/>
+          <w:szCs w:val="24"/>
+        </w:rPr>
+        <w:t xml:space="preserve"> è il codice dell’API assegnato all’iscrizione.</w:t>
+      </w:r>
+      <w:r>
+        <w:rPr>
+          <w:sz w:val="24"/>
+          <w:szCs w:val="24"/>
+        </w:rPr>
+        <w:t xml:space="preserve"> La chiamata</w:t>
+      </w:r>
+      <w:r>
+        <w:rPr>
+          <w:sz w:val="24"/>
+          <w:szCs w:val="24"/>
+        </w:rPr>
+        <w:t xml:space="preserve"> risponde</w:t>
+      </w:r>
+      <w:r>
+        <w:rPr>
+          <w:sz w:val="24"/>
+          <w:szCs w:val="24"/>
+        </w:rPr>
+        <w:t>rà</w:t>
+      </w:r>
+      <w:r>
+        <w:rPr>
+          <w:sz w:val="24"/>
+          <w:szCs w:val="24"/>
+        </w:rPr>
+        <w:t xml:space="preserve"> </w:t>
+      </w:r>
+      <w:r>
+        <w:rPr>
+          <w:sz w:val="24"/>
+          <w:szCs w:val="24"/>
+        </w:rPr>
+        <w:t>con un</w:t>
+      </w:r>
+      <w:r>
+        <w:rPr>
+          <w:sz w:val="24"/>
+          <w:szCs w:val="24"/>
+        </w:rPr>
+        <w:t xml:space="preserve"> file JSON</w:t>
+      </w:r>
+      <w:r>
+        <w:rPr>
+          <w:sz w:val="24"/>
+          <w:szCs w:val="24"/>
+        </w:rPr>
+        <w:t xml:space="preserve">, che </w:t>
+      </w:r>
+      <w:r>
+        <w:rPr>
+          <w:sz w:val="24"/>
+          <w:szCs w:val="24"/>
+        </w:rPr>
+        <w:t>verrà</w:t>
+      </w:r>
+      <w:r>
+        <w:rPr>
+          <w:sz w:val="24"/>
+          <w:szCs w:val="24"/>
+        </w:rPr>
+        <w:t xml:space="preserve"> poi deserializzat</w:t>
+      </w:r>
+      <w:r>
+        <w:rPr>
+          <w:sz w:val="24"/>
+          <w:szCs w:val="24"/>
+        </w:rPr>
+        <w:t>o, nel progetto,</w:t>
+      </w:r>
+      <w:r>
+        <w:rPr>
+          <w:sz w:val="24"/>
+          <w:szCs w:val="24"/>
+        </w:rPr>
+        <w:t xml:space="preserve"> attraverso i metodi di </w:t>
+      </w:r>
+      <w:proofErr w:type="spellStart"/>
+      <w:r>
+        <w:rPr>
+          <w:sz w:val="24"/>
+          <w:szCs w:val="24"/>
+        </w:rPr>
+        <w:t>TypeScript</w:t>
+      </w:r>
+      <w:proofErr w:type="spellEnd"/>
+      <w:r>
+        <w:rPr>
+          <w:sz w:val="24"/>
+          <w:szCs w:val="24"/>
+        </w:rPr>
+        <w:t xml:space="preserve">, oppure di apposite librerie, come </w:t>
+      </w:r>
+      <w:proofErr w:type="spellStart"/>
+      <w:r>
+        <w:rPr>
+          <w:i/>
+          <w:iCs/>
+          <w:sz w:val="24"/>
+          <w:szCs w:val="24"/>
+        </w:rPr>
+        <w:t>typescript-json-serializer</w:t>
+      </w:r>
+      <w:proofErr w:type="spellEnd"/>
+      <w:r>
+        <w:rPr>
+          <w:sz w:val="24"/>
+          <w:szCs w:val="24"/>
+        </w:rPr>
+        <w:t xml:space="preserve">, </w:t>
+      </w:r>
+      <w:r>
+        <w:rPr>
+          <w:sz w:val="24"/>
+          <w:szCs w:val="24"/>
+        </w:rPr>
+        <w:t xml:space="preserve">ottenibile attraverso </w:t>
+      </w:r>
+      <w:proofErr w:type="spellStart"/>
+      <w:r>
+        <w:rPr>
+          <w:sz w:val="24"/>
+          <w:szCs w:val="24"/>
+        </w:rPr>
+        <w:t>npm</w:t>
+      </w:r>
+      <w:proofErr w:type="spellEnd"/>
+      <w:r>
+        <w:rPr>
+          <w:sz w:val="24"/>
+          <w:szCs w:val="24"/>
+        </w:rPr>
         <w:t>.</w:t>
       </w:r>
-    </w:p>
-    <w:p>
-      <w:pPr>
-        <w:rPr>
-          <w:b/>
-          <w:bCs/>
-          <w:sz w:val="24"/>
-          <w:szCs w:val="24"/>
-        </w:rPr>
-      </w:pPr>
-      <w:r>
-        <w:rPr>
-          <w:b/>
-          <w:bCs/>
-          <w:sz w:val="24"/>
-          <w:szCs w:val="24"/>
-        </w:rPr>
-        <w:t>Evoluzione del progetto</w:t>
-      </w:r>
-    </w:p>
-    <w:p>
-      <w:r>
-        <w:t>Evoluzione del progetto</w:t>
-      </w:r>
-    </w:p>
-    <w:p/>
+      <w:r>
+        <w:rPr>
+          <w:sz w:val="24"/>
+          <w:szCs w:val="24"/>
+        </w:rPr>
+        <w:t xml:space="preserve"> L’output, comunque, può essere modificato nel formato (XML, HTML o JSON), nella lingua e nell’unità di misura, sempre attraverso la chiamata al server.</w:t>
+      </w:r>
+    </w:p>
+    <w:p>
+      <w:pPr>
+        <w:rPr>
+          <w:b/>
+          <w:bCs/>
+          <w:sz w:val="24"/>
+          <w:szCs w:val="24"/>
+        </w:rPr>
+      </w:pPr>
+      <w:r>
+        <w:rPr>
+          <w:b/>
+          <w:bCs/>
+          <w:sz w:val="24"/>
+          <w:szCs w:val="24"/>
+        </w:rPr>
+        <w:t>Stato del lavoro</w:t>
+      </w:r>
+    </w:p>
+    <w:p>
+      <w:pPr>
+        <w:rPr>
+          <w:b/>
+          <w:bCs/>
+          <w:sz w:val="24"/>
+          <w:szCs w:val="24"/>
+        </w:rPr>
+      </w:pPr>
+      <w:r>
+        <w:t>Attualmente il progetto è ancora in una fase preliminare: la maggior parte del tempo è stata dedicata allo studio delle varie tecnologie che lo compongono, andando a svolgere, nella pratica, solamente pochi esercizi per imparare come usarle, senza andare a realizzare dei risultati concreti.</w:t>
+      </w:r>
+      <w:r>
+        <w:t xml:space="preserve"> </w:t>
+      </w:r>
+    </w:p>
+    <w:p>
+      <w:r>
+        <w:rPr>
+          <w:b/>
+          <w:bCs/>
+          <w:sz w:val="24"/>
+          <w:szCs w:val="24"/>
+        </w:rPr>
+        <w:t>Considerazioni finali</w:t>
+      </w:r>
+    </w:p>
+    <w:p>
+      <w:r>
+        <w:t>Vista la vastità e la complessità delle varie tecnologie che fanno parte del lavoro, la fase di studio e ricerca dovrà proseguire ulteriormente per poter essere certi di realizzare un risultato completo e accurato.</w:t>
+      </w:r>
+    </w:p>
     <w:p>
       <w:pPr>
         <w:rPr>
@@ -1777,10 +3018,27 @@
     </w:p>
     <w:p>
       <w:pPr>
+        <w:rPr>
+          <w:i/>
+          <w:iCs/>
+        </w:rPr>
+      </w:pPr>
+      <w:proofErr w:type="spellStart"/>
+      <w:r>
+        <w:rPr>
+          <w:i/>
+          <w:iCs/>
+        </w:rPr>
+        <w:t>OpenWeatherMap</w:t>
+      </w:r>
+      <w:proofErr w:type="spellEnd"/>
+    </w:p>
+    <w:p>
+      <w:pPr>
         <w:pStyle w:val="Paragrafoelenco"/>
         <w:numPr>
           <w:ilvl w:val="0"/>
-          <w:numId w:val="3"/>
+          <w:numId w:val="17"/>
         </w:numPr>
       </w:pPr>
       <w:hyperlink r:id="rId18" w:history="1">
@@ -1788,16 +3046,56 @@
           <w:rPr>
             <w:rStyle w:val="Collegamentoipertestuale"/>
           </w:rPr>
-          <w:t>https://www.html.it/guide/guida-typescript/</w:t>
+          <w:t>https://openweathermap.org/price</w:t>
         </w:r>
       </w:hyperlink>
       <w:r>
         <w:t xml:space="preserve"> </w:t>
       </w:r>
     </w:p>
+    <w:p>
+      <w:pPr>
+        <w:pStyle w:val="Paragrafoelenco"/>
+        <w:numPr>
+          <w:ilvl w:val="0"/>
+          <w:numId w:val="17"/>
+        </w:numPr>
+      </w:pPr>
+      <w:hyperlink r:id="rId19" w:history="1">
+        <w:r>
+          <w:rPr>
+            <w:rStyle w:val="Collegamentoipertestuale"/>
+          </w:rPr>
+          <w:t>https://openweathermap.org/current</w:t>
+        </w:r>
+      </w:hyperlink>
+      <w:r>
+        <w:t xml:space="preserve"> </w:t>
+      </w:r>
+    </w:p>
+    <w:p>
+      <w:pPr>
+        <w:pStyle w:val="Paragrafoelenco"/>
+        <w:numPr>
+          <w:ilvl w:val="0"/>
+          <w:numId w:val="17"/>
+        </w:numPr>
+      </w:pPr>
+      <w:hyperlink r:id="rId20" w:history="1">
+        <w:r>
+          <w:rPr>
+            <w:rStyle w:val="Collegamentoipertestuale"/>
+          </w:rPr>
+          <w:t>https://openweathermap.org/api</w:t>
+        </w:r>
+      </w:hyperlink>
+      <w:r>
+        <w:t xml:space="preserve"> </w:t>
+      </w:r>
+    </w:p>
     <w:p/>
     <w:sectPr>
-      <w:headerReference w:type="default" r:id="rId19"/>
+      <w:headerReference w:type="default" r:id="rId21"/>
       <w:pgSz w:w="11906" w:h="16838"/>
       <w:pgMar w:top="1417" w:right="1134" w:bottom="1134" w:left="1134" w:header="708" w:footer="708" w:gutter="0"/>
       <w:cols w:space="708"/>
@@ -1808,7 +3106,7 @@
 </file>
 
 <file path=word/endnotes.xml><?xml version="1.0" encoding="utf-8"?>
-<w:endnotes xmlns:wpc="http://schemas.microsoft.com/office/word/2010/wordprocessingCanvas" xmlns:mc="http://schemas.openxmlformats.org/markup-compatibility/2006" xmlns:o="urn:schemas-microsoft-com:office:office" xmlns:r="http://schemas.openxmlformats.org/officeDocument/2006/relationships" xmlns:m="http://schemas.openxmlformats.org/officeDocument/2006/math" xmlns:v="urn:schemas-microsoft-com:vml" xmlns:wp14="http://schemas.microsoft.com/office/word/2010/wordprocessingDrawing" xmlns:wp="http://schemas.openxmlformats.org/drawingml/2006/wordprocessingDrawing" xmlns:w10="urn:schemas-microsoft-com:office:word" xmlns:w="http://schemas.openxmlformats.org/wordprocessingml/2006/main" xmlns:w14="http://schemas.microsoft.com/office/word/2010/wordml" xmlns:w15="http://schemas.microsoft.com/office/word/2012/wordml" xmlns:wpg="http://schemas.microsoft.com/office/word/2010/wordprocessingGroup" xmlns:wpi="http://schemas.microsoft.com/office/word/2010/wordprocessingInk" xmlns:wne="http://schemas.microsoft.com/office/word/2006/wordml" xmlns:wps="http://schemas.microsoft.com/office/word/2010/wordprocessingShape" mc:Ignorable="w14 w15 wp14">
+<w:endnotes xmlns:wpc="http://schemas.microsoft.com/office/word/2010/wordprocessingCanvas" xmlns:cx="http://schemas.microsoft.com/office/drawing/2014/chartex" xmlns:cx1="http://schemas.microsoft.com/office/drawing/2015/9/8/chartex" xmlns:cx2="http://schemas.microsoft.com/office/drawing/2015/10/21/chartex" xmlns:cx3="http://schemas.microsoft.com/office/drawing/2016/5/9/chartex" xmlns:cx4="http://schemas.microsoft.com/office/drawing/2016/5/10/chartex" xmlns:cx5="http://schemas.microsoft.com/office/drawing/2016/5/11/chartex" xmlns:cx6="http://schemas.microsoft.com/office/drawing/2016/5/12/chartex" xmlns:cx7="http://schemas.microsoft.com/office/drawing/2016/5/13/chartex" xmlns:cx8="http://schemas.microsoft.com/office/drawing/2016/5/14/chartex" xmlns:mc="http://schemas.openxmlformats.org/markup-compatibility/2006" xmlns:aink="http://schemas.microsoft.com/office/drawing/2016/ink" xmlns:am3d="http://schemas.microsoft.com/office/drawing/2017/model3d" xmlns:o="urn:schemas-microsoft-com:office:office" xmlns:oel="http://schemas.microsoft.com/office/2019/extlst" xmlns:r="http://schemas.openxmlformats.org/officeDocument/2006/relationships" xmlns:m="http://schemas.openxmlformats.org/officeDocument/2006/math" xmlns:v="urn:schemas-microsoft-com:vml" xmlns:wp14="http://schemas.microsoft.com/office/word/2010/wordprocessingDrawing" xmlns:wp="http://schemas.openxmlformats.org/drawingml/2006/wordprocessingDrawing" xmlns:w10="urn:schemas-microsoft-com:office:word" xmlns:w="http://schemas.openxmlformats.org/wordprocessingml/2006/main" xmlns:w14="http://schemas.microsoft.com/office/word/2010/wordml" xmlns:w15="http://schemas.microsoft.com/office/word/2012/wordml" xmlns:w16cex="http://schemas.microsoft.com/office/word/2018/wordml/cex" xmlns:w16cid="http://schemas.microsoft.com/office/word/2016/wordml/cid" xmlns:w16="http://schemas.microsoft.com/office/word/2018/wordml" xmlns:w16sdtdh="http://schemas.microsoft.com/office/word/2020/wordml/sdtdatahash" xmlns:w16se="http://schemas.microsoft.com/office/word/2015/wordml/symex" xmlns:wpg="http://schemas.microsoft.com/office/word/2010/wordprocessingGroup" xmlns:wpi="http://schemas.microsoft.com/office/word/2010/wordprocessingInk" xmlns:wne="http://schemas.microsoft.com/office/word/2006/wordml" xmlns:wps="http://schemas.microsoft.com/office/word/2010/wordprocessingShape" mc:Ignorable="w14 w15 w16se w16cid w16 w16cex w16sdtdh wp14">
   <w:endnote w:type="separator" w:id="-1">
     <w:p>
       <w:pPr>
@@ -1833,7 +3131,7 @@
 </file>
 
 <file path=word/footnotes.xml><?xml version="1.0" encoding="utf-8"?>
-<w:footnotes xmlns:wpc="http://schemas.microsoft.com/office/word/2010/wordprocessingCanvas" xmlns:mc="http://schemas.openxmlformats.org/markup-compatibility/2006" xmlns:o="urn:schemas-microsoft-com:office:office" xmlns:r="http://schemas.openxmlformats.org/officeDocument/2006/relationships" xmlns:m="http://schemas.openxmlformats.org/officeDocument/2006/math" xmlns:v="urn:schemas-microsoft-com:vml" xmlns:wp14="http://schemas.microsoft.com/office/word/2010/wordprocessingDrawing" xmlns:wp="http://schemas.openxmlformats.org/drawingml/2006/wordprocessingDrawing" xmlns:w10="urn:schemas-microsoft-com:office:word" xmlns:w="http://schemas.openxmlformats.org/wordprocessingml/2006/main" xmlns:w14="http://schemas.microsoft.com/office/word/2010/wordml" xmlns:w15="http://schemas.microsoft.com/office/word/2012/wordml" xmlns:wpg="http://schemas.microsoft.com/office/word/2010/wordprocessingGroup" xmlns:wpi="http://schemas.microsoft.com/office/word/2010/wordprocessingInk" xmlns:wne="http://schemas.microsoft.com/office/word/2006/wordml" xmlns:wps="http://schemas.microsoft.com/office/word/2010/wordprocessingShape" mc:Ignorable="w14 w15 wp14">
+<w:footnotes xmlns:wpc="http://schemas.microsoft.com/office/word/2010/wordprocessingCanvas" xmlns:cx="http://schemas.microsoft.com/office/drawing/2014/chartex" xmlns:cx1="http://schemas.microsoft.com/office/drawing/2015/9/8/chartex" xmlns:cx2="http://schemas.microsoft.com/office/drawing/2015/10/21/chartex" xmlns:cx3="http://schemas.microsoft.com/office/drawing/2016/5/9/chartex" xmlns:cx4="http://schemas.microsoft.com/office/drawing/2016/5/10/chartex" xmlns:cx5="http://schemas.microsoft.com/office/drawing/2016/5/11/chartex" xmlns:cx6="http://schemas.microsoft.com/office/drawing/2016/5/12/chartex" xmlns:cx7="http://schemas.microsoft.com/office/drawing/2016/5/13/chartex" xmlns:cx8="http://schemas.microsoft.com/office/drawing/2016/5/14/chartex" xmlns:mc="http://schemas.openxmlformats.org/markup-compatibility/2006" xmlns:aink="http://schemas.microsoft.com/office/drawing/2016/ink" xmlns:am3d="http://schemas.microsoft.com/office/drawing/2017/model3d" xmlns:o="urn:schemas-microsoft-com:office:office" xmlns:oel="http://schemas.microsoft.com/office/2019/extlst" xmlns:r="http://schemas.openxmlformats.org/officeDocument/2006/relationships" xmlns:m="http://schemas.openxmlformats.org/officeDocument/2006/math" xmlns:v="urn:schemas-microsoft-com:vml" xmlns:wp14="http://schemas.microsoft.com/office/word/2010/wordprocessingDrawing" xmlns:wp="http://schemas.openxmlformats.org/drawingml/2006/wordprocessingDrawing" xmlns:w10="urn:schemas-microsoft-com:office:word" xmlns:w="http://schemas.openxmlformats.org/wordprocessingml/2006/main" xmlns:w14="http://schemas.microsoft.com/office/word/2010/wordml" xmlns:w15="http://schemas.microsoft.com/office/word/2012/wordml" xmlns:w16cex="http://schemas.microsoft.com/office/word/2018/wordml/cex" xmlns:w16cid="http://schemas.microsoft.com/office/word/2016/wordml/cid" xmlns:w16="http://schemas.microsoft.com/office/word/2018/wordml" xmlns:w16sdtdh="http://schemas.microsoft.com/office/word/2020/wordml/sdtdatahash" xmlns:w16se="http://schemas.microsoft.com/office/word/2015/wordml/symex" xmlns:wpg="http://schemas.microsoft.com/office/word/2010/wordprocessingGroup" xmlns:wpi="http://schemas.microsoft.com/office/word/2010/wordprocessingInk" xmlns:wne="http://schemas.microsoft.com/office/word/2006/wordml" xmlns:wps="http://schemas.microsoft.com/office/word/2010/wordprocessingShape" mc:Ignorable="w14 w15 w16se w16cid w16 w16cex w16sdtdh wp14">
   <w:footnote w:type="separator" w:id="-1">
     <w:p>
       <w:pPr>
@@ -1858,7 +3156,7 @@
 </file>
 
 <file path=word/header1.xml><?xml version="1.0" encoding="utf-8"?>
-<w:hdr xmlns:wpc="http://schemas.microsoft.com/office/word/2010/wordprocessingCanvas" xmlns:mc="http://schemas.openxmlformats.org/markup-compatibility/2006" xmlns:o="urn:schemas-microsoft-com:office:office" xmlns:r="http://schemas.openxmlformats.org/officeDocument/2006/relationships" xmlns:m="http://schemas.openxmlformats.org/officeDocument/2006/math" xmlns:v="urn:schemas-microsoft-com:vml" xmlns:wp14="http://schemas.microsoft.com/office/word/2010/wordprocessingDrawing" xmlns:wp="http://schemas.openxmlformats.org/drawingml/2006/wordprocessingDrawing" xmlns:w10="urn:schemas-microsoft-com:office:word" xmlns:w="http://schemas.openxmlformats.org/wordprocessingml/2006/main" xmlns:w14="http://schemas.microsoft.com/office/word/2010/wordml" xmlns:w15="http://schemas.microsoft.com/office/word/2012/wordml" xmlns:wpg="http://schemas.microsoft.com/office/word/2010/wordprocessingGroup" xmlns:wpi="http://schemas.microsoft.com/office/word/2010/wordprocessingInk" xmlns:wne="http://schemas.microsoft.com/office/word/2006/wordml" xmlns:wps="http://schemas.microsoft.com/office/word/2010/wordprocessingShape" mc:Ignorable="w14 w15 wp14">
+<w:hdr xmlns:wpc="http://schemas.microsoft.com/office/word/2010/wordprocessingCanvas" xmlns:cx="http://schemas.microsoft.com/office/drawing/2014/chartex" xmlns:cx1="http://schemas.microsoft.com/office/drawing/2015/9/8/chartex" xmlns:cx2="http://schemas.microsoft.com/office/drawing/2015/10/21/chartex" xmlns:cx3="http://schemas.microsoft.com/office/drawing/2016/5/9/chartex" xmlns:cx4="http://schemas.microsoft.com/office/drawing/2016/5/10/chartex" xmlns:cx5="http://schemas.microsoft.com/office/drawing/2016/5/11/chartex" xmlns:cx6="http://schemas.microsoft.com/office/drawing/2016/5/12/chartex" xmlns:cx7="http://schemas.microsoft.com/office/drawing/2016/5/13/chartex" xmlns:cx8="http://schemas.microsoft.com/office/drawing/2016/5/14/chartex" xmlns:mc="http://schemas.openxmlformats.org/markup-compatibility/2006" xmlns:aink="http://schemas.microsoft.com/office/drawing/2016/ink" xmlns:am3d="http://schemas.microsoft.com/office/drawing/2017/model3d" xmlns:o="urn:schemas-microsoft-com:office:office" xmlns:oel="http://schemas.microsoft.com/office/2019/extlst" xmlns:r="http://schemas.openxmlformats.org/officeDocument/2006/relationships" xmlns:m="http://schemas.openxmlformats.org/officeDocument/2006/math" xmlns:v="urn:schemas-microsoft-com:vml" xmlns:wp14="http://schemas.microsoft.com/office/word/2010/wordprocessingDrawing" xmlns:wp="http://schemas.openxmlformats.org/drawingml/2006/wordprocessingDrawing" xmlns:w10="urn:schemas-microsoft-com:office:word" xmlns:w="http://schemas.openxmlformats.org/wordprocessingml/2006/main" xmlns:w14="http://schemas.microsoft.com/office/word/2010/wordml" xmlns:w15="http://schemas.microsoft.com/office/word/2012/wordml" xmlns:w16cex="http://schemas.microsoft.com/office/word/2018/wordml/cex" xmlns:w16cid="http://schemas.microsoft.com/office/word/2016/wordml/cid" xmlns:w16="http://schemas.microsoft.com/office/word/2018/wordml" xmlns:w16sdtdh="http://schemas.microsoft.com/office/word/2020/wordml/sdtdatahash" xmlns:w16se="http://schemas.microsoft.com/office/word/2015/wordml/symex" xmlns:wpg="http://schemas.microsoft.com/office/word/2010/wordprocessingGroup" xmlns:wpi="http://schemas.microsoft.com/office/word/2010/wordprocessingInk" xmlns:wne="http://schemas.microsoft.com/office/word/2006/wordml" xmlns:wps="http://schemas.microsoft.com/office/word/2010/wordprocessingShape" mc:Ignorable="w14 w15 w16se w16cid w16 w16cex w16sdtdh wp14">
   <w:p>
     <w:pPr>
       <w:pStyle w:val="Intestazione"/>
@@ -1868,19 +3166,246 @@
     </w:r>
     <w:r>
       <w:tab/>
-      <w:t>Classe 4F</w:t>
     </w:r>
     <w:r>
       <w:tab/>
-      <w:t>25/04/2022</w:t>
+    </w:r>
+    <w:r>
+      <w:t>Classe 4F</w:t>
     </w:r>
   </w:p>
 </w:hdr>
 </file>
 
 <file path=word/numbering.xml><?xml version="1.0" encoding="utf-8"?>
-<w:numbering xmlns:wpc="http://schemas.microsoft.com/office/word/2010/wordprocessingCanvas" xmlns:mc="http://schemas.openxmlformats.org/markup-compatibility/2006" xmlns:o="urn:schemas-microsoft-com:office:office" xmlns:r="http://schemas.openxmlformats.org/officeDocument/2006/relationships" xmlns:m="http://schemas.openxmlformats.org/officeDocument/2006/math" xmlns:v="urn:schemas-microsoft-com:vml" xmlns:wp14="http://schemas.microsoft.com/office/word/2010/wordprocessingDrawing" xmlns:wp="http://schemas.openxmlformats.org/drawingml/2006/wordprocessingDrawing" xmlns:w10="urn:schemas-microsoft-com:office:word" xmlns:w="http://schemas.openxmlformats.org/wordprocessingml/2006/main" xmlns:w14="http://schemas.microsoft.com/office/word/2010/wordml" xmlns:w15="http://schemas.microsoft.com/office/word/2012/wordml" xmlns:wpg="http://schemas.microsoft.com/office/word/2010/wordprocessingGroup" xmlns:wpi="http://schemas.microsoft.com/office/word/2010/wordprocessingInk" xmlns:wne="http://schemas.microsoft.com/office/word/2006/wordml" xmlns:wps="http://schemas.microsoft.com/office/word/2010/wordprocessingShape" mc:Ignorable="w14 w15 wp14">
+<w:numbering xmlns:wpc="http://schemas.microsoft.com/office/word/2010/wordprocessingCanvas" xmlns:cx="http://schemas.microsoft.com/office/drawing/2014/chartex" xmlns:cx1="http://schemas.microsoft.com/office/drawing/2015/9/8/chartex" xmlns:cx2="http://schemas.microsoft.com/office/drawing/2015/10/21/chartex" xmlns:cx3="http://schemas.microsoft.com/office/drawing/2016/5/9/chartex" xmlns:cx4="http://schemas.microsoft.com/office/drawing/2016/5/10/chartex" xmlns:cx5="http://schemas.microsoft.com/office/drawing/2016/5/11/chartex" xmlns:cx6="http://schemas.microsoft.com/office/drawing/2016/5/12/chartex" xmlns:cx7="http://schemas.microsoft.com/office/drawing/2016/5/13/chartex" xmlns:cx8="http://schemas.microsoft.com/office/drawing/2016/5/14/chartex" xmlns:mc="http://schemas.openxmlformats.org/markup-compatibility/2006" xmlns:aink="http://schemas.microsoft.com/office/drawing/2016/ink" xmlns:am3d="http://schemas.microsoft.com/office/drawing/2017/model3d" xmlns:o="urn:schemas-microsoft-com:office:office" xmlns:oel="http://schemas.microsoft.com/office/2019/extlst" xmlns:r="http://schemas.openxmlformats.org/officeDocument/2006/relationships" xmlns:m="http://schemas.openxmlformats.org/officeDocument/2006/math" xmlns:v="urn:schemas-microsoft-com:vml" xmlns:wp14="http://schemas.microsoft.com/office/word/2010/wordprocessingDrawing" xmlns:wp="http://schemas.openxmlformats.org/drawingml/2006/wordprocessingDrawing" xmlns:w10="urn:schemas-microsoft-com:office:word" xmlns:w="http://schemas.openxmlformats.org/wordprocessingml/2006/main" xmlns:w14="http://schemas.microsoft.com/office/word/2010/wordml" xmlns:w15="http://schemas.microsoft.com/office/word/2012/wordml" xmlns:w16cex="http://schemas.microsoft.com/office/word/2018/wordml/cex" xmlns:w16cid="http://schemas.microsoft.com/office/word/2016/wordml/cid" xmlns:w16="http://schemas.microsoft.com/office/word/2018/wordml" xmlns:w16sdtdh="http://schemas.microsoft.com/office/word/2020/wordml/sdtdatahash" xmlns:w16se="http://schemas.microsoft.com/office/word/2015/wordml/symex" xmlns:wpg="http://schemas.microsoft.com/office/word/2010/wordprocessingGroup" xmlns:wpi="http://schemas.microsoft.com/office/word/2010/wordprocessingInk" xmlns:wne="http://schemas.microsoft.com/office/word/2006/wordml" xmlns:wps="http://schemas.microsoft.com/office/word/2010/wordprocessingShape" mc:Ignorable="w14 w15 w16se w16cid w16 w16cex w16sdtdh wp14">
   <w:abstractNum w:abstractNumId="0" w15:restartNumberingAfterBreak="0">
+    <w:nsid w:val="03B42FFF"/>
+    <w:multiLevelType w:val="hybridMultilevel"/>
+    <w:tmpl w:val="0F7AFCF2"/>
+    <w:lvl w:ilvl="0" w:tplc="04100001">
+      <w:start w:val="1"/>
+      <w:numFmt w:val="bullet"/>
+      <w:lvlText w:val=""/>
+      <w:lvlJc w:val="left"/>
+      <w:pPr>
+        <w:ind w:left="720" w:hanging="360"/>
+      </w:pPr>
+      <w:rPr>
+        <w:rFonts w:ascii="Symbol" w:hAnsi="Symbol" w:hint="default"/>
+      </w:rPr>
+    </w:lvl>
+    <w:lvl w:ilvl="1" w:tplc="04100003" w:tentative="1">
+      <w:start w:val="1"/>
+      <w:numFmt w:val="bullet"/>
+      <w:lvlText w:val="o"/>
+      <w:lvlJc w:val="left"/>
+      <w:pPr>
+        <w:ind w:left="1440" w:hanging="360"/>
+      </w:pPr>
+      <w:rPr>
+        <w:rFonts w:ascii="Courier New" w:hAnsi="Courier New" w:cs="Courier New" w:hint="default"/>
+      </w:rPr>
+    </w:lvl>
+    <w:lvl w:ilvl="2" w:tplc="04100005" w:tentative="1">
+      <w:start w:val="1"/>
+      <w:numFmt w:val="bullet"/>
+      <w:lvlText w:val=""/>
+      <w:lvlJc w:val="left"/>
+      <w:pPr>
+        <w:ind w:left="2160" w:hanging="360"/>
+      </w:pPr>
+      <w:rPr>
+        <w:rFonts w:ascii="Wingdings" w:hAnsi="Wingdings" w:hint="default"/>
+      </w:rPr>
+    </w:lvl>
+    <w:lvl w:ilvl="3" w:tplc="04100001" w:tentative="1">
+      <w:start w:val="1"/>
+      <w:numFmt w:val="bullet"/>
+      <w:lvlText w:val=""/>
+      <w:lvlJc w:val="left"/>
+      <w:pPr>
+        <w:ind w:left="2880" w:hanging="360"/>
+      </w:pPr>
+      <w:rPr>
+        <w:rFonts w:ascii="Symbol" w:hAnsi="Symbol" w:hint="default"/>
+      </w:rPr>
+    </w:lvl>
+    <w:lvl w:ilvl="4" w:tplc="04100003" w:tentative="1">
+      <w:start w:val="1"/>
+      <w:numFmt w:val="bullet"/>
+      <w:lvlText w:val="o"/>
+      <w:lvlJc w:val="left"/>
+      <w:pPr>
+        <w:ind w:left="3600" w:hanging="360"/>
+      </w:pPr>
+      <w:rPr>
+        <w:rFonts w:ascii="Courier New" w:hAnsi="Courier New" w:cs="Courier New" w:hint="default"/>
+      </w:rPr>
+    </w:lvl>
+    <w:lvl w:ilvl="5" w:tplc="04100005" w:tentative="1">
+      <w:start w:val="1"/>
+      <w:numFmt w:val="bullet"/>
+      <w:lvlText w:val=""/>
+      <w:lvlJc w:val="left"/>
+      <w:pPr>
+        <w:ind w:left="4320" w:hanging="360"/>
+      </w:pPr>
+      <w:rPr>
+        <w:rFonts w:ascii="Wingdings" w:hAnsi="Wingdings" w:hint="default"/>
+      </w:rPr>
+    </w:lvl>
+    <w:lvl w:ilvl="6" w:tplc="04100001" w:tentative="1">
+      <w:start w:val="1"/>
+      <w:numFmt w:val="bullet"/>
+      <w:lvlText w:val=""/>
+      <w:lvlJc w:val="left"/>
+      <w:pPr>
+        <w:ind w:left="5040" w:hanging="360"/>
+      </w:pPr>
+      <w:rPr>
+        <w:rFonts w:ascii="Symbol" w:hAnsi="Symbol" w:hint="default"/>
+      </w:rPr>
+    </w:lvl>
+    <w:lvl w:ilvl="7" w:tplc="04100003" w:tentative="1">
+      <w:start w:val="1"/>
+      <w:numFmt w:val="bullet"/>
+      <w:lvlText w:val="o"/>
+      <w:lvlJc w:val="left"/>
+      <w:pPr>
+        <w:ind w:left="5760" w:hanging="360"/>
+      </w:pPr>
+      <w:rPr>
+        <w:rFonts w:ascii="Courier New" w:hAnsi="Courier New" w:cs="Courier New" w:hint="default"/>
+      </w:rPr>
+    </w:lvl>
+    <w:lvl w:ilvl="8" w:tplc="04100005" w:tentative="1">
+      <w:start w:val="1"/>
+      <w:numFmt w:val="bullet"/>
+      <w:lvlText w:val=""/>
+      <w:lvlJc w:val="left"/>
+      <w:pPr>
+        <w:ind w:left="6480" w:hanging="360"/>
+      </w:pPr>
+      <w:rPr>
+        <w:rFonts w:ascii="Wingdings" w:hAnsi="Wingdings" w:hint="default"/>
+      </w:rPr>
+    </w:lvl>
+  </w:abstractNum>
+  <w:abstractNum w:abstractNumId="1" w15:restartNumberingAfterBreak="0">
+    <w:nsid w:val="05D024CD"/>
+    <w:multiLevelType w:val="hybridMultilevel"/>
+    <w:tmpl w:val="08A4E9D4"/>
+    <w:lvl w:ilvl="0" w:tplc="04100001">
+      <w:start w:val="1"/>
+      <w:numFmt w:val="bullet"/>
+      <w:lvlText w:val=""/>
+      <w:lvlJc w:val="left"/>
+      <w:pPr>
+        <w:ind w:left="720" w:hanging="360"/>
+      </w:pPr>
+      <w:rPr>
+        <w:rFonts w:ascii="Symbol" w:hAnsi="Symbol" w:hint="default"/>
+      </w:rPr>
+    </w:lvl>
+    <w:lvl w:ilvl="1" w:tplc="04100003" w:tentative="1">
+      <w:start w:val="1"/>
+      <w:numFmt w:val="bullet"/>
+      <w:lvlText w:val="o"/>
+      <w:lvlJc w:val="left"/>
+      <w:pPr>
+        <w:ind w:left="1440" w:hanging="360"/>
+      </w:pPr>
+      <w:rPr>
+        <w:rFonts w:ascii="Courier New" w:hAnsi="Courier New" w:cs="Courier New" w:hint="default"/>
+      </w:rPr>
+    </w:lvl>
+    <w:lvl w:ilvl="2" w:tplc="04100005" w:tentative="1">
+      <w:start w:val="1"/>
+      <w:numFmt w:val="bullet"/>
+      <w:lvlText w:val=""/>
+      <w:lvlJc w:val="left"/>
+      <w:pPr>
+        <w:ind w:left="2160" w:hanging="360"/>
+      </w:pPr>
+      <w:rPr>
+        <w:rFonts w:ascii="Wingdings" w:hAnsi="Wingdings" w:hint="default"/>
+      </w:rPr>
+    </w:lvl>
+    <w:lvl w:ilvl="3" w:tplc="04100001" w:tentative="1">
+      <w:start w:val="1"/>
+      <w:numFmt w:val="bullet"/>
+      <w:lvlText w:val=""/>
+      <w:lvlJc w:val="left"/>
+      <w:pPr>
+        <w:ind w:left="2880" w:hanging="360"/>
+      </w:pPr>
+      <w:rPr>
+        <w:rFonts w:ascii="Symbol" w:hAnsi="Symbol" w:hint="default"/>
+      </w:rPr>
+    </w:lvl>
+    <w:lvl w:ilvl="4" w:tplc="04100003" w:tentative="1">
+      <w:start w:val="1"/>
+      <w:numFmt w:val="bullet"/>
+      <w:lvlText w:val="o"/>
+      <w:lvlJc w:val="left"/>
+      <w:pPr>
+        <w:ind w:left="3600" w:hanging="360"/>
+      </w:pPr>
+      <w:rPr>
+        <w:rFonts w:ascii="Courier New" w:hAnsi="Courier New" w:cs="Courier New" w:hint="default"/>
+      </w:rPr>
+    </w:lvl>
+    <w:lvl w:ilvl="5" w:tplc="04100005" w:tentative="1">
+      <w:start w:val="1"/>
+      <w:numFmt w:val="bullet"/>
+      <w:lvlText w:val=""/>
+      <w:lvlJc w:val="left"/>
+      <w:pPr>
+        <w:ind w:left="4320" w:hanging="360"/>
+      </w:pPr>
+      <w:rPr>
+        <w:rFonts w:ascii="Wingdings" w:hAnsi="Wingdings" w:hint="default"/>
+      </w:rPr>
+    </w:lvl>
+    <w:lvl w:ilvl="6" w:tplc="04100001" w:tentative="1">
+      <w:start w:val="1"/>
+      <w:numFmt w:val="bullet"/>
+      <w:lvlText w:val=""/>
+      <w:lvlJc w:val="left"/>
+      <w:pPr>
+        <w:ind w:left="5040" w:hanging="360"/>
+      </w:pPr>
+      <w:rPr>
+        <w:rFonts w:ascii="Symbol" w:hAnsi="Symbol" w:hint="default"/>
+      </w:rPr>
+    </w:lvl>
+    <w:lvl w:ilvl="7" w:tplc="04100003" w:tentative="1">
+      <w:start w:val="1"/>
+      <w:numFmt w:val="bullet"/>
+      <w:lvlText w:val="o"/>
+      <w:lvlJc w:val="left"/>
+      <w:pPr>
+        <w:ind w:left="5760" w:hanging="360"/>
+      </w:pPr>
+      <w:rPr>
+        <w:rFonts w:ascii="Courier New" w:hAnsi="Courier New" w:cs="Courier New" w:hint="default"/>
+      </w:rPr>
+    </w:lvl>
+    <w:lvl w:ilvl="8" w:tplc="04100005" w:tentative="1">
+      <w:start w:val="1"/>
+      <w:numFmt w:val="bullet"/>
+      <w:lvlText w:val=""/>
+      <w:lvlJc w:val="left"/>
+      <w:pPr>
+        <w:ind w:left="6480" w:hanging="360"/>
+      </w:pPr>
+      <w:rPr>
+        <w:rFonts w:ascii="Wingdings" w:hAnsi="Wingdings" w:hint="default"/>
+      </w:rPr>
+    </w:lvl>
+  </w:abstractNum>
+  <w:abstractNum w:abstractNumId="2" w15:restartNumberingAfterBreak="0">
     <w:nsid w:val="08B9607B"/>
     <w:multiLevelType w:val="hybridMultilevel"/>
     <w:tmpl w:val="5630D9E4"/>
@@ -1993,7 +3518,7 @@
       </w:rPr>
     </w:lvl>
   </w:abstractNum>
-  <w:abstractNum w:abstractNumId="1" w15:restartNumberingAfterBreak="0">
+  <w:abstractNum w:abstractNumId="3" w15:restartNumberingAfterBreak="0">
     <w:nsid w:val="0FA96B95"/>
     <w:multiLevelType w:val="hybridMultilevel"/>
     <w:tmpl w:val="0004E5A8"/>
@@ -2106,7 +3631,7 @@
       </w:rPr>
     </w:lvl>
   </w:abstractNum>
-  <w:abstractNum w:abstractNumId="2" w15:restartNumberingAfterBreak="0">
+  <w:abstractNum w:abstractNumId="4" w15:restartNumberingAfterBreak="0">
     <w:nsid w:val="17222CDA"/>
     <w:multiLevelType w:val="hybridMultilevel"/>
     <w:tmpl w:val="C9382094"/>
@@ -2219,7 +3744,7 @@
       </w:rPr>
     </w:lvl>
   </w:abstractNum>
-  <w:abstractNum w:abstractNumId="3" w15:restartNumberingAfterBreak="0">
+  <w:abstractNum w:abstractNumId="5" w15:restartNumberingAfterBreak="0">
     <w:nsid w:val="17FA1413"/>
     <w:multiLevelType w:val="hybridMultilevel"/>
     <w:tmpl w:val="C1AC9ACE"/>
@@ -2332,7 +3857,7 @@
       </w:rPr>
     </w:lvl>
   </w:abstractNum>
-  <w:abstractNum w:abstractNumId="4" w15:restartNumberingAfterBreak="0">
+  <w:abstractNum w:abstractNumId="6" w15:restartNumberingAfterBreak="0">
     <w:nsid w:val="220D0601"/>
     <w:multiLevelType w:val="hybridMultilevel"/>
     <w:tmpl w:val="07B617BE"/>
@@ -2445,7 +3970,7 @@
       </w:rPr>
     </w:lvl>
   </w:abstractNum>
-  <w:abstractNum w:abstractNumId="5" w15:restartNumberingAfterBreak="0">
+  <w:abstractNum w:abstractNumId="7" w15:restartNumberingAfterBreak="0">
     <w:nsid w:val="2533440B"/>
     <w:multiLevelType w:val="hybridMultilevel"/>
     <w:tmpl w:val="183866E0"/>
@@ -2558,7 +4083,7 @@
       </w:rPr>
     </w:lvl>
   </w:abstractNum>
-  <w:abstractNum w:abstractNumId="6" w15:restartNumberingAfterBreak="0">
+  <w:abstractNum w:abstractNumId="8" w15:restartNumberingAfterBreak="0">
     <w:nsid w:val="2D1A0032"/>
     <w:multiLevelType w:val="hybridMultilevel"/>
     <w:tmpl w:val="6D828B66"/>
@@ -2671,7 +4196,7 @@
       </w:rPr>
     </w:lvl>
   </w:abstractNum>
-  <w:abstractNum w:abstractNumId="7" w15:restartNumberingAfterBreak="0">
+  <w:abstractNum w:abstractNumId="9" w15:restartNumberingAfterBreak="0">
     <w:nsid w:val="3CAF37DB"/>
     <w:multiLevelType w:val="hybridMultilevel"/>
     <w:tmpl w:val="1F1A93FE"/>
@@ -2784,7 +4309,233 @@
       </w:rPr>
     </w:lvl>
   </w:abstractNum>
-  <w:abstractNum w:abstractNumId="8" w15:restartNumberingAfterBreak="0">
+  <w:abstractNum w:abstractNumId="10" w15:restartNumberingAfterBreak="0">
+    <w:nsid w:val="42D77E25"/>
+    <w:multiLevelType w:val="hybridMultilevel"/>
+    <w:tmpl w:val="375073DE"/>
+    <w:lvl w:ilvl="0" w:tplc="04100001">
+      <w:start w:val="1"/>
+      <w:numFmt w:val="bullet"/>
+      <w:lvlText w:val=""/>
+      <w:lvlJc w:val="left"/>
+      <w:pPr>
+        <w:ind w:left="765" w:hanging="360"/>
+      </w:pPr>
+      <w:rPr>
+        <w:rFonts w:ascii="Symbol" w:hAnsi="Symbol" w:hint="default"/>
+      </w:rPr>
+    </w:lvl>
+    <w:lvl w:ilvl="1" w:tplc="04100003" w:tentative="1">
+      <w:start w:val="1"/>
+      <w:numFmt w:val="bullet"/>
+      <w:lvlText w:val="o"/>
+      <w:lvlJc w:val="left"/>
+      <w:pPr>
+        <w:ind w:left="1485" w:hanging="360"/>
+      </w:pPr>
+      <w:rPr>
+        <w:rFonts w:ascii="Courier New" w:hAnsi="Courier New" w:cs="Courier New" w:hint="default"/>
+      </w:rPr>
+    </w:lvl>
+    <w:lvl w:ilvl="2" w:tplc="04100005" w:tentative="1">
+      <w:start w:val="1"/>
+      <w:numFmt w:val="bullet"/>
+      <w:lvlText w:val=""/>
+      <w:lvlJc w:val="left"/>
+      <w:pPr>
+        <w:ind w:left="2205" w:hanging="360"/>
+      </w:pPr>
+      <w:rPr>
+        <w:rFonts w:ascii="Wingdings" w:hAnsi="Wingdings" w:hint="default"/>
+      </w:rPr>
+    </w:lvl>
+    <w:lvl w:ilvl="3" w:tplc="04100001" w:tentative="1">
+      <w:start w:val="1"/>
+      <w:numFmt w:val="bullet"/>
+      <w:lvlText w:val=""/>
+      <w:lvlJc w:val="left"/>
+      <w:pPr>
+        <w:ind w:left="2925" w:hanging="360"/>
+      </w:pPr>
+      <w:rPr>
+        <w:rFonts w:ascii="Symbol" w:hAnsi="Symbol" w:hint="default"/>
+      </w:rPr>
+    </w:lvl>
+    <w:lvl w:ilvl="4" w:tplc="04100003" w:tentative="1">
+      <w:start w:val="1"/>
+      <w:numFmt w:val="bullet"/>
+      <w:lvlText w:val="o"/>
+      <w:lvlJc w:val="left"/>
+      <w:pPr>
+        <w:ind w:left="3645" w:hanging="360"/>
+      </w:pPr>
+      <w:rPr>
+        <w:rFonts w:ascii="Courier New" w:hAnsi="Courier New" w:cs="Courier New" w:hint="default"/>
+      </w:rPr>
+    </w:lvl>
+    <w:lvl w:ilvl="5" w:tplc="04100005" w:tentative="1">
+      <w:start w:val="1"/>
+      <w:numFmt w:val="bullet"/>
+      <w:lvlText w:val=""/>
+      <w:lvlJc w:val="left"/>
+      <w:pPr>
+        <w:ind w:left="4365" w:hanging="360"/>
+      </w:pPr>
+      <w:rPr>
+        <w:rFonts w:ascii="Wingdings" w:hAnsi="Wingdings" w:hint="default"/>
+      </w:rPr>
+    </w:lvl>
+    <w:lvl w:ilvl="6" w:tplc="04100001" w:tentative="1">
+      <w:start w:val="1"/>
+      <w:numFmt w:val="bullet"/>
+      <w:lvlText w:val=""/>
+      <w:lvlJc w:val="left"/>
+      <w:pPr>
+        <w:ind w:left="5085" w:hanging="360"/>
+      </w:pPr>
+      <w:rPr>
+        <w:rFonts w:ascii="Symbol" w:hAnsi="Symbol" w:hint="default"/>
+      </w:rPr>
+    </w:lvl>
+    <w:lvl w:ilvl="7" w:tplc="04100003" w:tentative="1">
+      <w:start w:val="1"/>
+      <w:numFmt w:val="bullet"/>
+      <w:lvlText w:val="o"/>
+      <w:lvlJc w:val="left"/>
+      <w:pPr>
+        <w:ind w:left="5805" w:hanging="360"/>
+      </w:pPr>
+      <w:rPr>
+        <w:rFonts w:ascii="Courier New" w:hAnsi="Courier New" w:cs="Courier New" w:hint="default"/>
+      </w:rPr>
+    </w:lvl>
+    <w:lvl w:ilvl="8" w:tplc="04100005" w:tentative="1">
+      <w:start w:val="1"/>
+      <w:numFmt w:val="bullet"/>
+      <w:lvlText w:val=""/>
+      <w:lvlJc w:val="left"/>
+      <w:pPr>
+        <w:ind w:left="6525" w:hanging="360"/>
+      </w:pPr>
+      <w:rPr>
+        <w:rFonts w:ascii="Wingdings" w:hAnsi="Wingdings" w:hint="default"/>
+      </w:rPr>
+    </w:lvl>
+  </w:abstractNum>
+  <w:abstractNum w:abstractNumId="11" w15:restartNumberingAfterBreak="0">
+    <w:nsid w:val="4EEF7A5F"/>
+    <w:multiLevelType w:val="hybridMultilevel"/>
+    <w:tmpl w:val="CB80A6C0"/>
+    <w:lvl w:ilvl="0" w:tplc="04100001">
+      <w:start w:val="1"/>
+      <w:numFmt w:val="bullet"/>
+      <w:lvlText w:val=""/>
+      <w:lvlJc w:val="left"/>
+      <w:pPr>
+        <w:ind w:left="720" w:hanging="360"/>
+      </w:pPr>
+      <w:rPr>
+        <w:rFonts w:ascii="Symbol" w:hAnsi="Symbol" w:hint="default"/>
+      </w:rPr>
+    </w:lvl>
+    <w:lvl w:ilvl="1" w:tplc="04100003" w:tentative="1">
+      <w:start w:val="1"/>
+      <w:numFmt w:val="bullet"/>
+      <w:lvlText w:val="o"/>
+      <w:lvlJc w:val="left"/>
+      <w:pPr>
+        <w:ind w:left="1440" w:hanging="360"/>
+      </w:pPr>
+      <w:rPr>
+        <w:rFonts w:ascii="Courier New" w:hAnsi="Courier New" w:cs="Courier New" w:hint="default"/>
+      </w:rPr>
+    </w:lvl>
+    <w:lvl w:ilvl="2" w:tplc="04100005" w:tentative="1">
+      <w:start w:val="1"/>
+      <w:numFmt w:val="bullet"/>
+      <w:lvlText w:val=""/>
+      <w:lvlJc w:val="left"/>
+      <w:pPr>
+        <w:ind w:left="2160" w:hanging="360"/>
+      </w:pPr>
+      <w:rPr>
+        <w:rFonts w:ascii="Wingdings" w:hAnsi="Wingdings" w:hint="default"/>
+      </w:rPr>
+    </w:lvl>
+    <w:lvl w:ilvl="3" w:tplc="04100001" w:tentative="1">
+      <w:start w:val="1"/>
+      <w:numFmt w:val="bullet"/>
+      <w:lvlText w:val=""/>
+      <w:lvlJc w:val="left"/>
+      <w:pPr>
+        <w:ind w:left="2880" w:hanging="360"/>
+      </w:pPr>
+      <w:rPr>
+        <w:rFonts w:ascii="Symbol" w:hAnsi="Symbol" w:hint="default"/>
+      </w:rPr>
+    </w:lvl>
+    <w:lvl w:ilvl="4" w:tplc="04100003" w:tentative="1">
+      <w:start w:val="1"/>
+      <w:numFmt w:val="bullet"/>
+      <w:lvlText w:val="o"/>
+      <w:lvlJc w:val="left"/>
+      <w:pPr>
+        <w:ind w:left="3600" w:hanging="360"/>
+      </w:pPr>
+      <w:rPr>
+        <w:rFonts w:ascii="Courier New" w:hAnsi="Courier New" w:cs="Courier New" w:hint="default"/>
+      </w:rPr>
+    </w:lvl>
+    <w:lvl w:ilvl="5" w:tplc="04100005" w:tentative="1">
+      <w:start w:val="1"/>
+      <w:numFmt w:val="bullet"/>
+      <w:lvlText w:val=""/>
+      <w:lvlJc w:val="left"/>
+      <w:pPr>
+        <w:ind w:left="4320" w:hanging="360"/>
+      </w:pPr>
+      <w:rPr>
+        <w:rFonts w:ascii="Wingdings" w:hAnsi="Wingdings" w:hint="default"/>
+      </w:rPr>
+    </w:lvl>
+    <w:lvl w:ilvl="6" w:tplc="04100001" w:tentative="1">
+      <w:start w:val="1"/>
+      <w:numFmt w:val="bullet"/>
+      <w:lvlText w:val=""/>
+      <w:lvlJc w:val="left"/>
+      <w:pPr>
+        <w:ind w:left="5040" w:hanging="360"/>
+      </w:pPr>
+      <w:rPr>
+        <w:rFonts w:ascii="Symbol" w:hAnsi="Symbol" w:hint="default"/>
+      </w:rPr>
+    </w:lvl>
+    <w:lvl w:ilvl="7" w:tplc="04100003" w:tentative="1">
+      <w:start w:val="1"/>
+      <w:numFmt w:val="bullet"/>
+      <w:lvlText w:val="o"/>
+      <w:lvlJc w:val="left"/>
+      <w:pPr>
+        <w:ind w:left="5760" w:hanging="360"/>
+      </w:pPr>
+      <w:rPr>
+        <w:rFonts w:ascii="Courier New" w:hAnsi="Courier New" w:cs="Courier New" w:hint="default"/>
+      </w:rPr>
+    </w:lvl>
+    <w:lvl w:ilvl="8" w:tplc="04100005" w:tentative="1">
+      <w:start w:val="1"/>
+      <w:numFmt w:val="bullet"/>
+      <w:lvlText w:val=""/>
+      <w:lvlJc w:val="left"/>
+      <w:pPr>
+        <w:ind w:left="6480" w:hanging="360"/>
+      </w:pPr>
+      <w:rPr>
+        <w:rFonts w:ascii="Wingdings" w:hAnsi="Wingdings" w:hint="default"/>
+      </w:rPr>
+    </w:lvl>
+  </w:abstractNum>
+  <w:abstractNum w:abstractNumId="12" w15:restartNumberingAfterBreak="0">
     <w:nsid w:val="54795C29"/>
     <w:multiLevelType w:val="multilevel"/>
     <w:tmpl w:val="B5C4B4DC"/>
@@ -2925,7 +4676,7 @@
       </w:rPr>
     </w:lvl>
   </w:abstractNum>
-  <w:abstractNum w:abstractNumId="9" w15:restartNumberingAfterBreak="0">
+  <w:abstractNum w:abstractNumId="13" w15:restartNumberingAfterBreak="0">
     <w:nsid w:val="5EA81719"/>
     <w:multiLevelType w:val="multilevel"/>
     <w:tmpl w:val="7BAA99FA"/>
@@ -3066,7 +4817,7 @@
       </w:rPr>
     </w:lvl>
   </w:abstractNum>
-  <w:abstractNum w:abstractNumId="10" w15:restartNumberingAfterBreak="0">
+  <w:abstractNum w:abstractNumId="14" w15:restartNumberingAfterBreak="0">
     <w:nsid w:val="66AD48E5"/>
     <w:multiLevelType w:val="hybridMultilevel"/>
     <w:tmpl w:val="183866E0"/>
@@ -3179,7 +4930,7 @@
       </w:rPr>
     </w:lvl>
   </w:abstractNum>
-  <w:abstractNum w:abstractNumId="11" w15:restartNumberingAfterBreak="0">
+  <w:abstractNum w:abstractNumId="15" w15:restartNumberingAfterBreak="0">
     <w:nsid w:val="67457E3B"/>
     <w:multiLevelType w:val="hybridMultilevel"/>
     <w:tmpl w:val="DDD82C4E"/>
@@ -3292,7 +5043,7 @@
       </w:rPr>
     </w:lvl>
   </w:abstractNum>
-  <w:abstractNum w:abstractNumId="12" w15:restartNumberingAfterBreak="0">
+  <w:abstractNum w:abstractNumId="16" w15:restartNumberingAfterBreak="0">
     <w:nsid w:val="6B5739E3"/>
     <w:multiLevelType w:val="hybridMultilevel"/>
     <w:tmpl w:val="08EC8C2E"/>
@@ -3405,50 +5156,178 @@
       </w:rPr>
     </w:lvl>
   </w:abstractNum>
-  <w:num w:numId="1">
+  <w:abstractNum w:abstractNumId="17" w15:restartNumberingAfterBreak="0">
+    <w:nsid w:val="7CC7303F"/>
+    <w:multiLevelType w:val="hybridMultilevel"/>
+    <w:tmpl w:val="5856749A"/>
+    <w:lvl w:ilvl="0" w:tplc="04100001">
+      <w:start w:val="1"/>
+      <w:numFmt w:val="bullet"/>
+      <w:lvlText w:val=""/>
+      <w:lvlJc w:val="left"/>
+      <w:pPr>
+        <w:ind w:left="720" w:hanging="360"/>
+      </w:pPr>
+      <w:rPr>
+        <w:rFonts w:ascii="Symbol" w:hAnsi="Symbol" w:hint="default"/>
+      </w:rPr>
+    </w:lvl>
+    <w:lvl w:ilvl="1" w:tplc="04100003" w:tentative="1">
+      <w:start w:val="1"/>
+      <w:numFmt w:val="bullet"/>
+      <w:lvlText w:val="o"/>
+      <w:lvlJc w:val="left"/>
+      <w:pPr>
+        <w:ind w:left="1440" w:hanging="360"/>
+      </w:pPr>
+      <w:rPr>
+        <w:rFonts w:ascii="Courier New" w:hAnsi="Courier New" w:cs="Courier New" w:hint="default"/>
+      </w:rPr>
+    </w:lvl>
+    <w:lvl w:ilvl="2" w:tplc="04100005" w:tentative="1">
+      <w:start w:val="1"/>
+      <w:numFmt w:val="bullet"/>
+      <w:lvlText w:val=""/>
+      <w:lvlJc w:val="left"/>
+      <w:pPr>
+        <w:ind w:left="2160" w:hanging="360"/>
+      </w:pPr>
+      <w:rPr>
+        <w:rFonts w:ascii="Wingdings" w:hAnsi="Wingdings" w:hint="default"/>
+      </w:rPr>
+    </w:lvl>
+    <w:lvl w:ilvl="3" w:tplc="04100001" w:tentative="1">
+      <w:start w:val="1"/>
+      <w:numFmt w:val="bullet"/>
+      <w:lvlText w:val=""/>
+      <w:lvlJc w:val="left"/>
+      <w:pPr>
+        <w:ind w:left="2880" w:hanging="360"/>
+      </w:pPr>
+      <w:rPr>
+        <w:rFonts w:ascii="Symbol" w:hAnsi="Symbol" w:hint="default"/>
+      </w:rPr>
+    </w:lvl>
+    <w:lvl w:ilvl="4" w:tplc="04100003" w:tentative="1">
+      <w:start w:val="1"/>
+      <w:numFmt w:val="bullet"/>
+      <w:lvlText w:val="o"/>
+      <w:lvlJc w:val="left"/>
+      <w:pPr>
+        <w:ind w:left="3600" w:hanging="360"/>
+      </w:pPr>
+      <w:rPr>
+        <w:rFonts w:ascii="Courier New" w:hAnsi="Courier New" w:cs="Courier New" w:hint="default"/>
+      </w:rPr>
+    </w:lvl>
+    <w:lvl w:ilvl="5" w:tplc="04100005" w:tentative="1">
+      <w:start w:val="1"/>
+      <w:numFmt w:val="bullet"/>
+      <w:lvlText w:val=""/>
+      <w:lvlJc w:val="left"/>
+      <w:pPr>
+        <w:ind w:left="4320" w:hanging="360"/>
+      </w:pPr>
+      <w:rPr>
+        <w:rFonts w:ascii="Wingdings" w:hAnsi="Wingdings" w:hint="default"/>
+      </w:rPr>
+    </w:lvl>
+    <w:lvl w:ilvl="6" w:tplc="04100001" w:tentative="1">
+      <w:start w:val="1"/>
+      <w:numFmt w:val="bullet"/>
+      <w:lvlText w:val=""/>
+      <w:lvlJc w:val="left"/>
+      <w:pPr>
+        <w:ind w:left="5040" w:hanging="360"/>
+      </w:pPr>
+      <w:rPr>
+        <w:rFonts w:ascii="Symbol" w:hAnsi="Symbol" w:hint="default"/>
+      </w:rPr>
+    </w:lvl>
+    <w:lvl w:ilvl="7" w:tplc="04100003" w:tentative="1">
+      <w:start w:val="1"/>
+      <w:numFmt w:val="bullet"/>
+      <w:lvlText w:val="o"/>
+      <w:lvlJc w:val="left"/>
+      <w:pPr>
+        <w:ind w:left="5760" w:hanging="360"/>
+      </w:pPr>
+      <w:rPr>
+        <w:rFonts w:ascii="Courier New" w:hAnsi="Courier New" w:cs="Courier New" w:hint="default"/>
+      </w:rPr>
+    </w:lvl>
+    <w:lvl w:ilvl="8" w:tplc="04100005" w:tentative="1">
+      <w:start w:val="1"/>
+      <w:numFmt w:val="bullet"/>
+      <w:lvlText w:val=""/>
+      <w:lvlJc w:val="left"/>
+      <w:pPr>
+        <w:ind w:left="6480" w:hanging="360"/>
+      </w:pPr>
+      <w:rPr>
+        <w:rFonts w:ascii="Wingdings" w:hAnsi="Wingdings" w:hint="default"/>
+      </w:rPr>
+    </w:lvl>
+  </w:abstractNum>
+  <w:num w:numId="1" w16cid:durableId="1175847670">
+    <w:abstractNumId w:val="12"/>
+  </w:num>
+  <w:num w:numId="2" w16cid:durableId="1568417250">
+    <w:abstractNumId w:val="13"/>
+  </w:num>
+  <w:num w:numId="3" w16cid:durableId="380985343">
+    <w:abstractNumId w:val="16"/>
+  </w:num>
+  <w:num w:numId="4" w16cid:durableId="1614049561">
     <w:abstractNumId w:val="8"/>
   </w:num>
-  <w:num w:numId="2">
+  <w:num w:numId="5" w16cid:durableId="2125030573">
+    <w:abstractNumId w:val="14"/>
+  </w:num>
+  <w:num w:numId="6" w16cid:durableId="1646859932">
+    <w:abstractNumId w:val="7"/>
+  </w:num>
+  <w:num w:numId="7" w16cid:durableId="1715689379">
+    <w:abstractNumId w:val="2"/>
+  </w:num>
+  <w:num w:numId="8" w16cid:durableId="1630671130">
+    <w:abstractNumId w:val="5"/>
+  </w:num>
+  <w:num w:numId="9" w16cid:durableId="956715042">
+    <w:abstractNumId w:val="4"/>
+  </w:num>
+  <w:num w:numId="10" w16cid:durableId="2015759554">
+    <w:abstractNumId w:val="15"/>
+  </w:num>
+  <w:num w:numId="11" w16cid:durableId="820120972">
+    <w:abstractNumId w:val="6"/>
+  </w:num>
+  <w:num w:numId="12" w16cid:durableId="896402699">
+    <w:abstractNumId w:val="3"/>
+  </w:num>
+  <w:num w:numId="13" w16cid:durableId="1804155679">
     <w:abstractNumId w:val="9"/>
   </w:num>
-  <w:num w:numId="3">
-    <w:abstractNumId w:val="12"/>
-  </w:num>
-  <w:num w:numId="4">
-    <w:abstractNumId w:val="6"/>
-  </w:num>
-  <w:num w:numId="5">
-    <w:abstractNumId w:val="10"/>
-  </w:num>
-  <w:num w:numId="6">
-    <w:abstractNumId w:val="5"/>
-  </w:num>
-  <w:num w:numId="7">
+  <w:num w:numId="14" w16cid:durableId="377627339">
     <w:abstractNumId w:val="0"/>
   </w:num>
-  <w:num w:numId="8">
-    <w:abstractNumId w:val="3"/>
+  <w:num w:numId="15" w16cid:durableId="801505773">
+    <w:abstractNumId w:val="17"/>
   </w:num>
-  <w:num w:numId="9">
-    <w:abstractNumId w:val="2"/>
-  </w:num>
-  <w:num w:numId="10">
+  <w:num w:numId="16" w16cid:durableId="1464159465">
     <w:abstractNumId w:val="11"/>
   </w:num>
-  <w:num w:numId="11">
-    <w:abstractNumId w:val="4"/>
-  </w:num>
-  <w:num w:numId="12">
+  <w:num w:numId="17" w16cid:durableId="2091190028">
     <w:abstractNumId w:val="1"/>
   </w:num>
-  <w:num w:numId="13">
-    <w:abstractNumId w:val="7"/>
+  <w:num w:numId="18" w16cid:durableId="2128237915">
+    <w:abstractNumId w:val="10"/>
   </w:num>
 </w:numbering>
 </file>
 
 <file path=word/styles.xml><?xml version="1.0" encoding="utf-8"?>
-<w:styles xmlns:mc="http://schemas.openxmlformats.org/markup-compatibility/2006" xmlns:r="http://schemas.openxmlformats.org/officeDocument/2006/relationships" xmlns:w="http://schemas.openxmlformats.org/wordprocessingml/2006/main" xmlns:w14="http://schemas.microsoft.com/office/word/2010/wordml" xmlns:w15="http://schemas.microsoft.com/office/word/2012/wordml" mc:Ignorable="w14 w15">
+<w:styles xmlns:mc="http://schemas.openxmlformats.org/markup-compatibility/2006" xmlns:r="http://schemas.openxmlformats.org/officeDocument/2006/relationships" xmlns:w="http://schemas.openxmlformats.org/wordprocessingml/2006/main" xmlns:w14="http://schemas.microsoft.com/office/word/2010/wordml" xmlns:w15="http://schemas.microsoft.com/office/word/2012/wordml" xmlns:w16cex="http://schemas.microsoft.com/office/word/2018/wordml/cex" xmlns:w16cid="http://schemas.microsoft.com/office/word/2016/wordml/cid" xmlns:w16="http://schemas.microsoft.com/office/word/2018/wordml" xmlns:w16sdtdh="http://schemas.microsoft.com/office/word/2020/wordml/sdtdatahash" xmlns:w16se="http://schemas.microsoft.com/office/word/2015/wordml/symex" mc:Ignorable="w14 w15 w16se w16cid w16 w16cex w16sdtdh">
   <w:docDefaults>
     <w:rPrDefault>
       <w:rPr>
@@ -3464,7 +5343,7 @@
       </w:pPr>
     </w:pPrDefault>
   </w:docDefaults>
-  <w:latentStyles w:defLockedState="0" w:defUIPriority="99" w:defSemiHidden="0" w:defUnhideWhenUsed="0" w:defQFormat="0" w:count="371">
+  <w:latentStyles w:defLockedState="0" w:defUIPriority="99" w:defSemiHidden="0" w:defUnhideWhenUsed="0" w:defQFormat="0" w:count="376">
     <w:lsdException w:name="Normal" w:uiPriority="0" w:qFormat="1"/>
     <w:lsdException w:name="heading 1" w:uiPriority="9" w:qFormat="1"/>
     <w:lsdException w:name="heading 2" w:semiHidden="1" w:uiPriority="9" w:unhideWhenUsed="1" w:qFormat="1"/>
@@ -3836,11 +5715,16 @@
     <w:lsdException w:name="List Table 5 Dark Accent 6" w:uiPriority="50"/>
     <w:lsdException w:name="List Table 6 Colorful Accent 6" w:uiPriority="51"/>
     <w:lsdException w:name="List Table 7 Colorful Accent 6" w:uiPriority="52"/>
+    <w:lsdException w:name="Mention" w:semiHidden="1" w:unhideWhenUsed="1"/>
+    <w:lsdException w:name="Smart Hyperlink" w:semiHidden="1" w:unhideWhenUsed="1"/>
+    <w:lsdException w:name="Hashtag" w:semiHidden="1" w:unhideWhenUsed="1"/>
+    <w:lsdException w:name="Unresolved Mention" w:semiHidden="1" w:unhideWhenUsed="1"/>
+    <w:lsdException w:name="Smart Link" w:semiHidden="1" w:unhideWhenUsed="1"/>
   </w:latentStyles>
   <w:style w:type="paragraph" w:default="1" w:styleId="Normale">
     <w:name w:val="Normal"/>
     <w:qFormat/>
-    <w:rsid w:val="00952D6E"/>
+    <w:rsid w:val="00ED65F0"/>
   </w:style>
   <w:style w:type="character" w:default="1" w:styleId="Carpredefinitoparagrafo">
     <w:name w:val="Default Paragraph Font"/>
@@ -3935,8 +5819,8 @@
       <w:u w:val="single"/>
     </w:rPr>
   </w:style>
-  <w:style w:type="character" w:customStyle="1" w:styleId="UnresolvedMention">
-    <w:name w:val="Unresolved Mention"/>
+  <w:style w:type="character" w:customStyle="1" w:styleId="Menzionenonrisolta1">
+    <w:name w:val="Menzione non risolta1"/>
     <w:basedOn w:val="Carpredefinitoparagrafo"/>
     <w:uiPriority w:val="99"/>
     <w:semiHidden/>
@@ -3957,6 +5841,18 @@
     <w:rPr>
       <w:color w:val="800080" w:themeColor="followedHyperlink"/>
       <w:u w:val="single"/>
+    </w:rPr>
+  </w:style>
+  <w:style w:type="character" w:styleId="Menzionenonrisolta">
+    <w:name w:val="Unresolved Mention"/>
+    <w:basedOn w:val="Carpredefinitoparagrafo"/>
+    <w:uiPriority w:val="99"/>
+    <w:semiHidden/>
+    <w:unhideWhenUsed/>
+    <w:rsid w:val="00D2758F"/>
+    <w:rPr>
+      <w:color w:val="605E5C"/>
+      <w:shd w:val="clear" w:color="auto" w:fill="E1DFDD"/>
     </w:rPr>
   </w:style>
 </w:styles>

</xml_diff>